<commit_message>
Added files for remaining questions
</commit_message>
<xml_diff>
--- a/Devesh Jangir_Core Java.docx
+++ b/Devesh Jangir_Core Java.docx
@@ -577,244 +577,270 @@
         <w:ind w:left="360"/>
       </w:pPr>
       <w:r>
-        <w:t>class Super {</w:t>
-      </w:r>
-    </w:p>
-    <w:p>
-      <w:pPr>
-        <w:ind w:left="360"/>
-      </w:pPr>
-      <w:r>
-        <w:t xml:space="preserve">    static void </w:t>
-      </w:r>
-      <w:proofErr w:type="gramStart"/>
-      <w:r>
-        <w:t>show(</w:t>
-      </w:r>
-      <w:proofErr w:type="gramEnd"/>
-      <w:r>
-        <w:t>) {</w:t>
-      </w:r>
-    </w:p>
-    <w:p>
-      <w:pPr>
-        <w:ind w:left="360"/>
-      </w:pPr>
-      <w:r>
-        <w:t xml:space="preserve">        </w:t>
-      </w:r>
-      <w:proofErr w:type="spellStart"/>
-      <w:r>
-        <w:t>System.out.println</w:t>
-      </w:r>
-      <w:proofErr w:type="spellEnd"/>
-      <w:r>
-        <w:t>("super class show method");</w:t>
-      </w:r>
-    </w:p>
-    <w:p>
-      <w:pPr>
-        <w:ind w:left="360"/>
-      </w:pPr>
-      <w:r>
-        <w:t>    }</w:t>
-      </w:r>
-    </w:p>
-    <w:p>
-      <w:pPr>
-        <w:ind w:left="360"/>
-      </w:pPr>
-    </w:p>
-    <w:p>
-      <w:pPr>
-        <w:ind w:left="360"/>
-      </w:pPr>
-      <w:r>
-        <w:t xml:space="preserve">    static class </w:t>
-      </w:r>
-      <w:proofErr w:type="spellStart"/>
-      <w:r>
-        <w:t>StaticMethods</w:t>
-      </w:r>
-      <w:proofErr w:type="spellEnd"/>
-      <w:r>
-        <w:t xml:space="preserve"> {</w:t>
-      </w:r>
-    </w:p>
-    <w:p>
-      <w:pPr>
-        <w:ind w:left="360"/>
-      </w:pPr>
-      <w:r>
-        <w:t xml:space="preserve">        void </w:t>
-      </w:r>
-      <w:proofErr w:type="gramStart"/>
-      <w:r>
-        <w:t>show(</w:t>
-      </w:r>
-      <w:proofErr w:type="gramEnd"/>
-      <w:r>
-        <w:t>) {</w:t>
-      </w:r>
-    </w:p>
-    <w:p>
-      <w:pPr>
-        <w:ind w:left="360"/>
-      </w:pPr>
-      <w:r>
-        <w:t xml:space="preserve">            </w:t>
-      </w:r>
-      <w:proofErr w:type="spellStart"/>
-      <w:r>
-        <w:t>System.out.println</w:t>
-      </w:r>
-      <w:proofErr w:type="spellEnd"/>
-      <w:r>
-        <w:t>("sub class show method");</w:t>
-      </w:r>
-    </w:p>
-    <w:p>
-      <w:pPr>
-        <w:ind w:left="360"/>
-      </w:pPr>
-      <w:r>
-        <w:t>        }</w:t>
-      </w:r>
-    </w:p>
-    <w:p>
-      <w:pPr>
-        <w:ind w:left="360"/>
-      </w:pPr>
-      <w:r>
-        <w:t>    }</w:t>
-      </w:r>
-    </w:p>
-    <w:p>
-      <w:pPr>
-        <w:ind w:left="360"/>
-      </w:pPr>
-    </w:p>
-    <w:p>
-      <w:pPr>
-        <w:ind w:left="360"/>
-      </w:pPr>
-      <w:r>
-        <w:t xml:space="preserve">    public static void </w:t>
-      </w:r>
-      <w:proofErr w:type="gramStart"/>
-      <w:r>
-        <w:t>main(String[</w:t>
-      </w:r>
-      <w:proofErr w:type="gramEnd"/>
-      <w:r>
-        <w:t xml:space="preserve">] </w:t>
-      </w:r>
-      <w:proofErr w:type="spellStart"/>
-      <w:r>
-        <w:t>args</w:t>
-      </w:r>
-      <w:proofErr w:type="spellEnd"/>
-      <w:r>
-        <w:t>) {</w:t>
-      </w:r>
-    </w:p>
-    <w:p>
-      <w:pPr>
-        <w:ind w:left="360"/>
-      </w:pPr>
-      <w:r>
-        <w:t xml:space="preserve">        </w:t>
-      </w:r>
-      <w:proofErr w:type="spellStart"/>
-      <w:r>
-        <w:t>Super.show</w:t>
-      </w:r>
-      <w:proofErr w:type="spellEnd"/>
-      <w:r>
-        <w:t>();</w:t>
-      </w:r>
-    </w:p>
-    <w:p>
-      <w:pPr>
-        <w:ind w:left="360"/>
-      </w:pPr>
-      <w:r>
-        <w:t xml:space="preserve">        new </w:t>
-      </w:r>
-      <w:proofErr w:type="spellStart"/>
-      <w:r>
-        <w:t>Super.StaticMethods</w:t>
-      </w:r>
-      <w:proofErr w:type="spellEnd"/>
-      <w:r>
-        <w:t>(</w:t>
-      </w:r>
-      <w:proofErr w:type="gramStart"/>
-      <w:r>
-        <w:t>).show</w:t>
-      </w:r>
-      <w:proofErr w:type="gramEnd"/>
-      <w:r>
-        <w:t>();</w:t>
-      </w:r>
-    </w:p>
-    <w:p>
-      <w:pPr>
-        <w:ind w:left="360"/>
-      </w:pPr>
-      <w:r>
-        <w:t>    }</w:t>
-      </w:r>
-    </w:p>
-    <w:p>
-      <w:pPr>
-        <w:ind w:left="360"/>
-      </w:pPr>
-      <w:r>
-        <w:t>}</w:t>
-      </w:r>
-    </w:p>
-    <w:p/>
-    <w:p>
-      <w:pPr>
         <w:rPr>
           <w:b/>
           <w:bCs/>
         </w:rPr>
-      </w:pPr>
-      <w:r>
+        <w:t xml:space="preserve">GitHub Link:  </w:t>
+      </w:r>
+      <w:hyperlink r:id="rId5" w:history="1">
+        <w:proofErr w:type="spellStart"/>
+        <w:r>
+          <w:rPr>
+            <w:rStyle w:val="Hyperlink"/>
+            <w:b/>
+            <w:bCs/>
+          </w:rPr>
+          <w:t>Super.Java</w:t>
+        </w:r>
+        <w:proofErr w:type="spellEnd"/>
+      </w:hyperlink>
+    </w:p>
+    <w:p>
+      <w:pPr>
+        <w:ind w:left="360"/>
+      </w:pPr>
+      <w:r>
+        <w:t>class Super {</w:t>
+      </w:r>
+    </w:p>
+    <w:p>
+      <w:pPr>
+        <w:ind w:left="360"/>
+      </w:pPr>
+      <w:r>
+        <w:t xml:space="preserve">    static void </w:t>
+      </w:r>
+      <w:proofErr w:type="gramStart"/>
+      <w:r>
+        <w:t>show(</w:t>
+      </w:r>
+      <w:proofErr w:type="gramEnd"/>
+      <w:r>
+        <w:t>) {</w:t>
+      </w:r>
+    </w:p>
+    <w:p>
+      <w:pPr>
+        <w:ind w:left="360"/>
+      </w:pPr>
+      <w:r>
+        <w:t xml:space="preserve">        </w:t>
+      </w:r>
+      <w:proofErr w:type="spellStart"/>
+      <w:r>
+        <w:t>System.out.println</w:t>
+      </w:r>
+      <w:proofErr w:type="spellEnd"/>
+      <w:r>
+        <w:t>("super class show method");</w:t>
+      </w:r>
+    </w:p>
+    <w:p>
+      <w:pPr>
+        <w:ind w:left="360"/>
+      </w:pPr>
+      <w:r>
+        <w:lastRenderedPageBreak/>
+        <w:t>    }</w:t>
+      </w:r>
+    </w:p>
+    <w:p>
+      <w:pPr>
+        <w:ind w:left="360"/>
+      </w:pPr>
+    </w:p>
+    <w:p>
+      <w:pPr>
+        <w:ind w:left="360"/>
+      </w:pPr>
+      <w:r>
+        <w:t xml:space="preserve">    static class </w:t>
+      </w:r>
+      <w:proofErr w:type="spellStart"/>
+      <w:r>
+        <w:t>StaticMethods</w:t>
+      </w:r>
+      <w:proofErr w:type="spellEnd"/>
+      <w:r>
+        <w:t xml:space="preserve"> {</w:t>
+      </w:r>
+    </w:p>
+    <w:p>
+      <w:pPr>
+        <w:ind w:left="360"/>
+      </w:pPr>
+      <w:r>
+        <w:t xml:space="preserve">        void </w:t>
+      </w:r>
+      <w:proofErr w:type="gramStart"/>
+      <w:r>
+        <w:t>show(</w:t>
+      </w:r>
+      <w:proofErr w:type="gramEnd"/>
+      <w:r>
+        <w:t>) {</w:t>
+      </w:r>
+    </w:p>
+    <w:p>
+      <w:pPr>
+        <w:ind w:left="360"/>
+      </w:pPr>
+      <w:r>
+        <w:t xml:space="preserve">            </w:t>
+      </w:r>
+      <w:proofErr w:type="spellStart"/>
+      <w:r>
+        <w:t>System.out.println</w:t>
+      </w:r>
+      <w:proofErr w:type="spellEnd"/>
+      <w:r>
+        <w:t>("sub class show method");</w:t>
+      </w:r>
+    </w:p>
+    <w:p>
+      <w:pPr>
+        <w:ind w:left="360"/>
+      </w:pPr>
+      <w:r>
+        <w:t>        }</w:t>
+      </w:r>
+    </w:p>
+    <w:p>
+      <w:pPr>
+        <w:ind w:left="360"/>
+      </w:pPr>
+      <w:r>
+        <w:t>    }</w:t>
+      </w:r>
+    </w:p>
+    <w:p>
+      <w:pPr>
+        <w:ind w:left="360"/>
+      </w:pPr>
+    </w:p>
+    <w:p>
+      <w:pPr>
+        <w:ind w:left="360"/>
+      </w:pPr>
+      <w:r>
+        <w:t xml:space="preserve">    public static void </w:t>
+      </w:r>
+      <w:proofErr w:type="gramStart"/>
+      <w:r>
+        <w:t>main(String[</w:t>
+      </w:r>
+      <w:proofErr w:type="gramEnd"/>
+      <w:r>
+        <w:t xml:space="preserve">] </w:t>
+      </w:r>
+      <w:proofErr w:type="spellStart"/>
+      <w:r>
+        <w:t>args</w:t>
+      </w:r>
+      <w:proofErr w:type="spellEnd"/>
+      <w:r>
+        <w:t>) {</w:t>
+      </w:r>
+    </w:p>
+    <w:p>
+      <w:pPr>
+        <w:ind w:left="360"/>
+      </w:pPr>
+      <w:r>
+        <w:t xml:space="preserve">        </w:t>
+      </w:r>
+      <w:proofErr w:type="spellStart"/>
+      <w:r>
+        <w:t>Super.show</w:t>
+      </w:r>
+      <w:proofErr w:type="spellEnd"/>
+      <w:r>
+        <w:t>();</w:t>
+      </w:r>
+    </w:p>
+    <w:p>
+      <w:pPr>
+        <w:ind w:left="360"/>
+      </w:pPr>
+      <w:r>
+        <w:t xml:space="preserve">        new </w:t>
+      </w:r>
+      <w:proofErr w:type="spellStart"/>
+      <w:r>
+        <w:t>Super.StaticMethods</w:t>
+      </w:r>
+      <w:proofErr w:type="spellEnd"/>
+      <w:r>
+        <w:t>(</w:t>
+      </w:r>
+      <w:proofErr w:type="gramStart"/>
+      <w:r>
+        <w:t>).show</w:t>
+      </w:r>
+      <w:proofErr w:type="gramEnd"/>
+      <w:r>
+        <w:t>();</w:t>
+      </w:r>
+    </w:p>
+    <w:p>
+      <w:pPr>
+        <w:ind w:left="360"/>
+      </w:pPr>
+      <w:r>
+        <w:t>    }</w:t>
+      </w:r>
+    </w:p>
+    <w:p>
+      <w:pPr>
+        <w:ind w:left="360"/>
+      </w:pPr>
+      <w:r>
+        <w:t>}</w:t>
+      </w:r>
+    </w:p>
+    <w:p/>
+    <w:p>
+      <w:pPr>
         <w:rPr>
           <w:b/>
           <w:bCs/>
         </w:rPr>
-        <w:t xml:space="preserve">Output </w:t>
-      </w:r>
+      </w:pPr>
       <w:r>
         <w:rPr>
           <w:b/>
           <w:bCs/>
         </w:rPr>
-        <w:t>–</w:t>
+        <w:t xml:space="preserve">Output </w:t>
       </w:r>
       <w:r>
         <w:rPr>
           <w:b/>
           <w:bCs/>
         </w:rPr>
-        <w:t xml:space="preserve"> </w:t>
-      </w:r>
-    </w:p>
-    <w:p>
-      <w:pPr>
+        <w:t>–</w:t>
+      </w:r>
+      <w:r>
         <w:rPr>
           <w:b/>
           <w:bCs/>
         </w:rPr>
-      </w:pPr>
-      <w:r>
+        <w:t xml:space="preserve"> </w:t>
+      </w:r>
+    </w:p>
+    <w:p>
+      <w:pPr>
         <w:rPr>
           <w:b/>
           <w:bCs/>
+        </w:rPr>
+      </w:pPr>
+      <w:r>
+        <w:rPr>
+          <w:b/>
+          <w:bCs/>
+          <w:noProof/>
         </w:rPr>
         <w:drawing>
           <wp:inline distT="0" distB="0" distL="0" distR="0" wp14:anchorId="22B0D671" wp14:editId="7E5CA6BE">
@@ -832,7 +858,7 @@
                     <pic:cNvPicPr/>
                   </pic:nvPicPr>
                   <pic:blipFill>
-                    <a:blip r:embed="rId5"/>
+                    <a:blip r:embed="rId6"/>
                     <a:stretch>
                       <a:fillRect/>
                     </a:stretch>
@@ -880,450 +906,8 @@
           <w:szCs w:val="22"/>
           <w:lang w:val="en"/>
         </w:rPr>
-        <w:t xml:space="preserve"> </w:t>
-      </w:r>
-      <w:r>
-        <w:rPr>
-          <w:sz w:val="24"/>
-          <w:szCs w:val="22"/>
-          <w:lang w:val="en"/>
-        </w:rPr>
-        <w:t>What will be the output for the following code?</w:t>
-      </w:r>
-    </w:p>
-    <w:p>
-      <w:pPr>
-        <w:ind w:left="360"/>
-      </w:pPr>
-      <w:r>
-        <w:t>class q3 {</w:t>
-      </w:r>
-    </w:p>
-    <w:p>
-      <w:pPr>
-        <w:ind w:left="360"/>
-      </w:pPr>
-      <w:r>
-        <w:t xml:space="preserve">    int </w:t>
-      </w:r>
-      <w:proofErr w:type="spellStart"/>
-      <w:r>
-        <w:t>num</w:t>
-      </w:r>
-      <w:proofErr w:type="spellEnd"/>
-      <w:r>
-        <w:t xml:space="preserve"> = 20;</w:t>
-      </w:r>
-    </w:p>
-    <w:p>
-      <w:pPr>
-        <w:ind w:left="360"/>
-      </w:pPr>
-    </w:p>
-    <w:p>
-      <w:pPr>
-        <w:ind w:left="360"/>
-      </w:pPr>
-      <w:r>
-        <w:t xml:space="preserve">    public void </w:t>
-      </w:r>
-      <w:proofErr w:type="gramStart"/>
-      <w:r>
-        <w:t>display(</w:t>
-      </w:r>
-      <w:proofErr w:type="gramEnd"/>
-      <w:r>
-        <w:t>) {</w:t>
-      </w:r>
-    </w:p>
-    <w:p>
-      <w:pPr>
-        <w:ind w:left="360"/>
-      </w:pPr>
-      <w:r>
-        <w:t xml:space="preserve">        </w:t>
-      </w:r>
-      <w:proofErr w:type="spellStart"/>
-      <w:r>
-        <w:t>System.out.println</w:t>
-      </w:r>
-      <w:proofErr w:type="spellEnd"/>
-      <w:r>
-        <w:t>("super class method");</w:t>
-      </w:r>
-    </w:p>
-    <w:p>
-      <w:pPr>
-        <w:ind w:left="360"/>
-      </w:pPr>
-      <w:r>
-        <w:t>    }</w:t>
-      </w:r>
-    </w:p>
-    <w:p>
-      <w:pPr>
-        <w:ind w:left="360"/>
-      </w:pPr>
-      <w:r>
-        <w:t>}</w:t>
-      </w:r>
-    </w:p>
-    <w:p>
-      <w:pPr>
-        <w:ind w:left="360"/>
-      </w:pPr>
-    </w:p>
-    <w:p>
-      <w:pPr>
-        <w:ind w:left="360"/>
-      </w:pPr>
-      <w:r>
-        <w:t xml:space="preserve">public class </w:t>
-      </w:r>
-      <w:proofErr w:type="spellStart"/>
-      <w:r>
-        <w:t>ThisUse</w:t>
-      </w:r>
-      <w:proofErr w:type="spellEnd"/>
-      <w:r>
-        <w:t xml:space="preserve"> extends q3 {</w:t>
-      </w:r>
-    </w:p>
-    <w:p>
-      <w:pPr>
-        <w:ind w:left="360"/>
-      </w:pPr>
-      <w:r>
-        <w:t xml:space="preserve">    int </w:t>
-      </w:r>
-      <w:proofErr w:type="spellStart"/>
-      <w:r>
-        <w:t>num</w:t>
-      </w:r>
-      <w:proofErr w:type="spellEnd"/>
-      <w:r>
-        <w:t>;</w:t>
-      </w:r>
-    </w:p>
-    <w:p>
-      <w:pPr>
-        <w:ind w:left="360"/>
-      </w:pPr>
-    </w:p>
-    <w:p>
-      <w:pPr>
-        <w:ind w:left="360"/>
-      </w:pPr>
-      <w:r>
-        <w:t xml:space="preserve">    public </w:t>
-      </w:r>
-      <w:proofErr w:type="spellStart"/>
-      <w:proofErr w:type="gramStart"/>
-      <w:r>
-        <w:t>ThisUse</w:t>
-      </w:r>
-      <w:proofErr w:type="spellEnd"/>
-      <w:r>
-        <w:t>(</w:t>
-      </w:r>
-      <w:proofErr w:type="gramEnd"/>
-      <w:r>
-        <w:t xml:space="preserve">int </w:t>
-      </w:r>
-      <w:proofErr w:type="spellStart"/>
-      <w:r>
-        <w:t>num</w:t>
-      </w:r>
-      <w:proofErr w:type="spellEnd"/>
-      <w:r>
-        <w:t>) {</w:t>
-      </w:r>
-    </w:p>
-    <w:p>
-      <w:pPr>
-        <w:ind w:left="360"/>
-      </w:pPr>
-      <w:r>
-        <w:t xml:space="preserve">        </w:t>
-      </w:r>
-      <w:proofErr w:type="spellStart"/>
-      <w:r>
-        <w:t>this.num</w:t>
-      </w:r>
-      <w:proofErr w:type="spellEnd"/>
-      <w:r>
-        <w:t xml:space="preserve"> = </w:t>
-      </w:r>
-      <w:proofErr w:type="spellStart"/>
-      <w:r>
-        <w:t>num</w:t>
-      </w:r>
-      <w:proofErr w:type="spellEnd"/>
-      <w:r>
-        <w:t>;</w:t>
-      </w:r>
-    </w:p>
-    <w:p>
-      <w:pPr>
-        <w:ind w:left="360"/>
-      </w:pPr>
-      <w:r>
-        <w:lastRenderedPageBreak/>
-        <w:t>    }</w:t>
-      </w:r>
-    </w:p>
-    <w:p>
-      <w:pPr>
-        <w:ind w:left="360"/>
-      </w:pPr>
-    </w:p>
-    <w:p>
-      <w:pPr>
-        <w:ind w:left="360"/>
-      </w:pPr>
-      <w:r>
-        <w:t xml:space="preserve">    public void </w:t>
-      </w:r>
-      <w:proofErr w:type="gramStart"/>
-      <w:r>
-        <w:t>display(</w:t>
-      </w:r>
-      <w:proofErr w:type="gramEnd"/>
-      <w:r>
-        <w:t>) {</w:t>
-      </w:r>
-    </w:p>
-    <w:p>
-      <w:pPr>
-        <w:ind w:left="360"/>
-      </w:pPr>
-      <w:r>
-        <w:t xml:space="preserve">        </w:t>
-      </w:r>
-      <w:proofErr w:type="spellStart"/>
-      <w:r>
-        <w:t>System.out.println</w:t>
-      </w:r>
-      <w:proofErr w:type="spellEnd"/>
-      <w:r>
-        <w:t>("display method");</w:t>
-      </w:r>
-    </w:p>
-    <w:p>
-      <w:pPr>
-        <w:ind w:left="360"/>
-      </w:pPr>
-      <w:r>
-        <w:t>    }</w:t>
-      </w:r>
-    </w:p>
-    <w:p>
-      <w:pPr>
-        <w:ind w:left="360"/>
-      </w:pPr>
-    </w:p>
-    <w:p>
-      <w:pPr>
-        <w:ind w:left="360"/>
-      </w:pPr>
-      <w:r>
-        <w:t xml:space="preserve">    public void </w:t>
-      </w:r>
-      <w:proofErr w:type="gramStart"/>
-      <w:r>
-        <w:t>Show(</w:t>
-      </w:r>
-      <w:proofErr w:type="gramEnd"/>
-      <w:r>
-        <w:t>) {</w:t>
-      </w:r>
-    </w:p>
-    <w:p>
-      <w:pPr>
-        <w:ind w:left="360"/>
-      </w:pPr>
-      <w:r>
-        <w:t xml:space="preserve">        </w:t>
-      </w:r>
-      <w:proofErr w:type="spellStart"/>
-      <w:proofErr w:type="gramStart"/>
-      <w:r>
-        <w:t>this.display</w:t>
-      </w:r>
-      <w:proofErr w:type="spellEnd"/>
-      <w:proofErr w:type="gramEnd"/>
-      <w:r>
-        <w:t>();</w:t>
-      </w:r>
-    </w:p>
-    <w:p>
-      <w:pPr>
-        <w:ind w:left="360"/>
-      </w:pPr>
-      <w:r>
-        <w:t xml:space="preserve">        </w:t>
-      </w:r>
-      <w:proofErr w:type="gramStart"/>
-      <w:r>
-        <w:t>display(</w:t>
-      </w:r>
-      <w:proofErr w:type="gramEnd"/>
-      <w:r>
-        <w:t>);</w:t>
-      </w:r>
-    </w:p>
-    <w:p>
-      <w:pPr>
-        <w:ind w:left="360"/>
-      </w:pPr>
-      <w:r>
-        <w:t xml:space="preserve">        </w:t>
-      </w:r>
-      <w:proofErr w:type="spellStart"/>
-      <w:r>
-        <w:t>System.out.println</w:t>
-      </w:r>
-      <w:proofErr w:type="spellEnd"/>
-      <w:r>
-        <w:t>(</w:t>
-      </w:r>
-      <w:proofErr w:type="spellStart"/>
-      <w:r>
-        <w:t>this.num</w:t>
-      </w:r>
-      <w:proofErr w:type="spellEnd"/>
-      <w:r>
-        <w:t>);</w:t>
-      </w:r>
-    </w:p>
-    <w:p>
-      <w:pPr>
-        <w:ind w:left="360"/>
-      </w:pPr>
-      <w:r>
-        <w:t xml:space="preserve">        </w:t>
-      </w:r>
-      <w:proofErr w:type="spellStart"/>
-      <w:r>
-        <w:t>System.out.println</w:t>
-      </w:r>
-      <w:proofErr w:type="spellEnd"/>
-      <w:r>
-        <w:t>(</w:t>
-      </w:r>
-      <w:proofErr w:type="spellStart"/>
-      <w:r>
-        <w:t>num</w:t>
-      </w:r>
-      <w:proofErr w:type="spellEnd"/>
-      <w:r>
-        <w:t>);</w:t>
-      </w:r>
-    </w:p>
-    <w:p>
-      <w:pPr>
-        <w:ind w:left="360"/>
-      </w:pPr>
-      <w:r>
-        <w:t>    }</w:t>
-      </w:r>
-    </w:p>
-    <w:p>
-      <w:pPr>
-        <w:ind w:left="360"/>
-      </w:pPr>
-    </w:p>
-    <w:p>
-      <w:pPr>
-        <w:ind w:left="360"/>
-      </w:pPr>
-      <w:r>
-        <w:t xml:space="preserve">    public static void </w:t>
-      </w:r>
-      <w:proofErr w:type="gramStart"/>
-      <w:r>
-        <w:t>main(String[</w:t>
-      </w:r>
-      <w:proofErr w:type="gramEnd"/>
-      <w:r>
-        <w:t xml:space="preserve">] </w:t>
-      </w:r>
-      <w:proofErr w:type="spellStart"/>
-      <w:r>
-        <w:t>args</w:t>
-      </w:r>
-      <w:proofErr w:type="spellEnd"/>
-      <w:r>
-        <w:t>) {</w:t>
-      </w:r>
-    </w:p>
-    <w:p>
-      <w:pPr>
-        <w:ind w:left="360"/>
-      </w:pPr>
-      <w:r>
-        <w:t xml:space="preserve">        </w:t>
-      </w:r>
-      <w:proofErr w:type="spellStart"/>
-      <w:r>
-        <w:t>ThisUse</w:t>
-      </w:r>
-      <w:proofErr w:type="spellEnd"/>
-      <w:r>
-        <w:t xml:space="preserve"> o = new </w:t>
-      </w:r>
-      <w:proofErr w:type="spellStart"/>
-      <w:proofErr w:type="gramStart"/>
-      <w:r>
-        <w:t>ThisUse</w:t>
-      </w:r>
-      <w:proofErr w:type="spellEnd"/>
-      <w:r>
-        <w:t>(</w:t>
-      </w:r>
-      <w:proofErr w:type="gramEnd"/>
-      <w:r>
-        <w:t>10);</w:t>
-      </w:r>
-    </w:p>
-    <w:p>
-      <w:pPr>
-        <w:ind w:left="360"/>
-      </w:pPr>
-      <w:r>
-        <w:t xml:space="preserve">        </w:t>
-      </w:r>
-      <w:proofErr w:type="spellStart"/>
-      <w:proofErr w:type="gramStart"/>
-      <w:r>
-        <w:t>o.Show</w:t>
-      </w:r>
-      <w:proofErr w:type="spellEnd"/>
-      <w:proofErr w:type="gramEnd"/>
-      <w:r>
-        <w:t>();</w:t>
-      </w:r>
-    </w:p>
-    <w:p>
-      <w:pPr>
-        <w:ind w:left="360"/>
-      </w:pPr>
-      <w:r>
-        <w:t>    }</w:t>
-      </w:r>
-    </w:p>
-    <w:p>
-      <w:pPr>
-        <w:ind w:left="360"/>
-      </w:pPr>
-      <w:r>
-        <w:t>}</w:t>
-      </w:r>
-    </w:p>
-    <w:p>
-      <w:pPr>
-        <w:ind w:left="360"/>
-      </w:pPr>
+        <w:t xml:space="preserve"> What will be the output for the following code?</w:t>
+      </w:r>
     </w:p>
     <w:p>
       <w:pPr>
@@ -1331,19 +915,499 @@
         <w:rPr>
           <w:b/>
           <w:bCs/>
+          <w:lang w:val="en"/>
         </w:rPr>
       </w:pPr>
       <w:r>
         <w:rPr>
           <w:b/>
           <w:bCs/>
-        </w:rPr>
-        <w:t>Output</w:t>
-      </w:r>
-      <w:r>
+          <w:lang w:val="en"/>
+        </w:rPr>
+        <w:t>Ans.</w:t>
+      </w:r>
+    </w:p>
+    <w:p>
+      <w:pPr>
+        <w:ind w:left="360"/>
         <w:rPr>
           <w:b/>
           <w:bCs/>
+          <w:lang w:val="en"/>
+        </w:rPr>
+      </w:pPr>
+      <w:r>
+        <w:rPr>
+          <w:b/>
+          <w:bCs/>
+          <w:lang w:val="en"/>
+        </w:rPr>
+        <w:t xml:space="preserve">GitHub Link: </w:t>
+      </w:r>
+      <w:hyperlink r:id="rId7" w:history="1">
+        <w:r>
+          <w:rPr>
+            <w:rStyle w:val="Hyperlink"/>
+            <w:b/>
+            <w:bCs/>
+            <w:lang w:val="en"/>
+          </w:rPr>
+          <w:t>ThisUse.java</w:t>
+        </w:r>
+      </w:hyperlink>
+    </w:p>
+    <w:p>
+      <w:pPr>
+        <w:ind w:left="360"/>
+      </w:pPr>
+      <w:r>
+        <w:t>class q3 {</w:t>
+      </w:r>
+    </w:p>
+    <w:p>
+      <w:pPr>
+        <w:ind w:left="360"/>
+      </w:pPr>
+      <w:r>
+        <w:t xml:space="preserve">    int </w:t>
+      </w:r>
+      <w:proofErr w:type="spellStart"/>
+      <w:r>
+        <w:t>num</w:t>
+      </w:r>
+      <w:proofErr w:type="spellEnd"/>
+      <w:r>
+        <w:t xml:space="preserve"> = 20;</w:t>
+      </w:r>
+    </w:p>
+    <w:p>
+      <w:pPr>
+        <w:ind w:left="360"/>
+      </w:pPr>
+    </w:p>
+    <w:p>
+      <w:pPr>
+        <w:ind w:left="360"/>
+      </w:pPr>
+      <w:r>
+        <w:t xml:space="preserve">    public void </w:t>
+      </w:r>
+      <w:proofErr w:type="gramStart"/>
+      <w:r>
+        <w:t>display(</w:t>
+      </w:r>
+      <w:proofErr w:type="gramEnd"/>
+      <w:r>
+        <w:t>) {</w:t>
+      </w:r>
+    </w:p>
+    <w:p>
+      <w:pPr>
+        <w:ind w:left="360"/>
+      </w:pPr>
+      <w:r>
+        <w:t xml:space="preserve">        </w:t>
+      </w:r>
+      <w:proofErr w:type="spellStart"/>
+      <w:r>
+        <w:t>System.out.println</w:t>
+      </w:r>
+      <w:proofErr w:type="spellEnd"/>
+      <w:r>
+        <w:t>("super class method");</w:t>
+      </w:r>
+    </w:p>
+    <w:p>
+      <w:pPr>
+        <w:ind w:left="360"/>
+      </w:pPr>
+      <w:r>
+        <w:t>    }</w:t>
+      </w:r>
+    </w:p>
+    <w:p>
+      <w:pPr>
+        <w:ind w:left="360"/>
+      </w:pPr>
+      <w:r>
+        <w:t>}</w:t>
+      </w:r>
+    </w:p>
+    <w:p>
+      <w:pPr>
+        <w:ind w:left="360"/>
+      </w:pPr>
+    </w:p>
+    <w:p>
+      <w:pPr>
+        <w:ind w:left="360"/>
+      </w:pPr>
+      <w:r>
+        <w:t xml:space="preserve">public class </w:t>
+      </w:r>
+      <w:proofErr w:type="spellStart"/>
+      <w:r>
+        <w:t>ThisUse</w:t>
+      </w:r>
+      <w:proofErr w:type="spellEnd"/>
+      <w:r>
+        <w:t xml:space="preserve"> extends q3 {</w:t>
+      </w:r>
+    </w:p>
+    <w:p>
+      <w:pPr>
+        <w:ind w:left="360"/>
+      </w:pPr>
+      <w:r>
+        <w:t xml:space="preserve">    int </w:t>
+      </w:r>
+      <w:proofErr w:type="spellStart"/>
+      <w:r>
+        <w:t>num</w:t>
+      </w:r>
+      <w:proofErr w:type="spellEnd"/>
+      <w:r>
+        <w:t>;</w:t>
+      </w:r>
+    </w:p>
+    <w:p>
+      <w:pPr>
+        <w:ind w:left="360"/>
+      </w:pPr>
+    </w:p>
+    <w:p>
+      <w:pPr>
+        <w:ind w:left="360"/>
+      </w:pPr>
+      <w:r>
+        <w:t xml:space="preserve">    public </w:t>
+      </w:r>
+      <w:proofErr w:type="spellStart"/>
+      <w:proofErr w:type="gramStart"/>
+      <w:r>
+        <w:t>ThisUse</w:t>
+      </w:r>
+      <w:proofErr w:type="spellEnd"/>
+      <w:r>
+        <w:t>(</w:t>
+      </w:r>
+      <w:proofErr w:type="gramEnd"/>
+      <w:r>
+        <w:t xml:space="preserve">int </w:t>
+      </w:r>
+      <w:proofErr w:type="spellStart"/>
+      <w:r>
+        <w:t>num</w:t>
+      </w:r>
+      <w:proofErr w:type="spellEnd"/>
+      <w:r>
+        <w:t>) {</w:t>
+      </w:r>
+    </w:p>
+    <w:p>
+      <w:pPr>
+        <w:ind w:left="360"/>
+      </w:pPr>
+      <w:r>
+        <w:t xml:space="preserve">        </w:t>
+      </w:r>
+      <w:proofErr w:type="spellStart"/>
+      <w:r>
+        <w:t>this.num</w:t>
+      </w:r>
+      <w:proofErr w:type="spellEnd"/>
+      <w:r>
+        <w:t xml:space="preserve"> = </w:t>
+      </w:r>
+      <w:proofErr w:type="spellStart"/>
+      <w:r>
+        <w:t>num</w:t>
+      </w:r>
+      <w:proofErr w:type="spellEnd"/>
+      <w:r>
+        <w:t>;</w:t>
+      </w:r>
+    </w:p>
+    <w:p>
+      <w:pPr>
+        <w:ind w:left="360"/>
+      </w:pPr>
+      <w:r>
+        <w:t>    }</w:t>
+      </w:r>
+    </w:p>
+    <w:p>
+      <w:pPr>
+        <w:ind w:left="360"/>
+      </w:pPr>
+    </w:p>
+    <w:p>
+      <w:pPr>
+        <w:ind w:left="360"/>
+      </w:pPr>
+      <w:r>
+        <w:t xml:space="preserve">    public void </w:t>
+      </w:r>
+      <w:proofErr w:type="gramStart"/>
+      <w:r>
+        <w:t>display(</w:t>
+      </w:r>
+      <w:proofErr w:type="gramEnd"/>
+      <w:r>
+        <w:t>) {</w:t>
+      </w:r>
+    </w:p>
+    <w:p>
+      <w:pPr>
+        <w:ind w:left="360"/>
+      </w:pPr>
+      <w:r>
+        <w:t xml:space="preserve">        </w:t>
+      </w:r>
+      <w:proofErr w:type="spellStart"/>
+      <w:r>
+        <w:t>System.out.println</w:t>
+      </w:r>
+      <w:proofErr w:type="spellEnd"/>
+      <w:r>
+        <w:t>("display method");</w:t>
+      </w:r>
+    </w:p>
+    <w:p>
+      <w:pPr>
+        <w:ind w:left="360"/>
+      </w:pPr>
+      <w:r>
+        <w:t>    }</w:t>
+      </w:r>
+    </w:p>
+    <w:p>
+      <w:pPr>
+        <w:ind w:left="360"/>
+      </w:pPr>
+    </w:p>
+    <w:p>
+      <w:pPr>
+        <w:ind w:left="360"/>
+      </w:pPr>
+      <w:r>
+        <w:t xml:space="preserve">    public void </w:t>
+      </w:r>
+      <w:proofErr w:type="gramStart"/>
+      <w:r>
+        <w:t>Show(</w:t>
+      </w:r>
+      <w:proofErr w:type="gramEnd"/>
+      <w:r>
+        <w:t>) {</w:t>
+      </w:r>
+    </w:p>
+    <w:p>
+      <w:pPr>
+        <w:ind w:left="360"/>
+      </w:pPr>
+      <w:r>
+        <w:t xml:space="preserve">        </w:t>
+      </w:r>
+      <w:proofErr w:type="spellStart"/>
+      <w:proofErr w:type="gramStart"/>
+      <w:r>
+        <w:t>this.display</w:t>
+      </w:r>
+      <w:proofErr w:type="spellEnd"/>
+      <w:proofErr w:type="gramEnd"/>
+      <w:r>
+        <w:t>();</w:t>
+      </w:r>
+    </w:p>
+    <w:p>
+      <w:pPr>
+        <w:ind w:left="360"/>
+      </w:pPr>
+      <w:r>
+        <w:t xml:space="preserve">        </w:t>
+      </w:r>
+      <w:proofErr w:type="gramStart"/>
+      <w:r>
+        <w:t>display(</w:t>
+      </w:r>
+      <w:proofErr w:type="gramEnd"/>
+      <w:r>
+        <w:t>);</w:t>
+      </w:r>
+    </w:p>
+    <w:p>
+      <w:pPr>
+        <w:ind w:left="360"/>
+      </w:pPr>
+      <w:r>
+        <w:t xml:space="preserve">        </w:t>
+      </w:r>
+      <w:proofErr w:type="spellStart"/>
+      <w:r>
+        <w:t>System.out.println</w:t>
+      </w:r>
+      <w:proofErr w:type="spellEnd"/>
+      <w:r>
+        <w:t>(</w:t>
+      </w:r>
+      <w:proofErr w:type="spellStart"/>
+      <w:r>
+        <w:t>this.num</w:t>
+      </w:r>
+      <w:proofErr w:type="spellEnd"/>
+      <w:r>
+        <w:t>);</w:t>
+      </w:r>
+    </w:p>
+    <w:p>
+      <w:pPr>
+        <w:ind w:left="360"/>
+      </w:pPr>
+      <w:r>
+        <w:t xml:space="preserve">        </w:t>
+      </w:r>
+      <w:proofErr w:type="spellStart"/>
+      <w:r>
+        <w:t>System.out.println</w:t>
+      </w:r>
+      <w:proofErr w:type="spellEnd"/>
+      <w:r>
+        <w:t>(</w:t>
+      </w:r>
+      <w:proofErr w:type="spellStart"/>
+      <w:r>
+        <w:t>num</w:t>
+      </w:r>
+      <w:proofErr w:type="spellEnd"/>
+      <w:r>
+        <w:t>);</w:t>
+      </w:r>
+    </w:p>
+    <w:p>
+      <w:pPr>
+        <w:ind w:left="360"/>
+      </w:pPr>
+      <w:r>
+        <w:t>    }</w:t>
+      </w:r>
+    </w:p>
+    <w:p>
+      <w:pPr>
+        <w:ind w:left="360"/>
+      </w:pPr>
+    </w:p>
+    <w:p>
+      <w:pPr>
+        <w:ind w:left="360"/>
+      </w:pPr>
+      <w:r>
+        <w:t xml:space="preserve">    public static void </w:t>
+      </w:r>
+      <w:proofErr w:type="gramStart"/>
+      <w:r>
+        <w:t>main(String[</w:t>
+      </w:r>
+      <w:proofErr w:type="gramEnd"/>
+      <w:r>
+        <w:t xml:space="preserve">] </w:t>
+      </w:r>
+      <w:proofErr w:type="spellStart"/>
+      <w:r>
+        <w:t>args</w:t>
+      </w:r>
+      <w:proofErr w:type="spellEnd"/>
+      <w:r>
+        <w:t>) {</w:t>
+      </w:r>
+    </w:p>
+    <w:p>
+      <w:pPr>
+        <w:ind w:left="360"/>
+      </w:pPr>
+      <w:r>
+        <w:t xml:space="preserve">        </w:t>
+      </w:r>
+      <w:proofErr w:type="spellStart"/>
+      <w:r>
+        <w:t>ThisUse</w:t>
+      </w:r>
+      <w:proofErr w:type="spellEnd"/>
+      <w:r>
+        <w:t xml:space="preserve"> o = new </w:t>
+      </w:r>
+      <w:proofErr w:type="spellStart"/>
+      <w:proofErr w:type="gramStart"/>
+      <w:r>
+        <w:t>ThisUse</w:t>
+      </w:r>
+      <w:proofErr w:type="spellEnd"/>
+      <w:r>
+        <w:t>(</w:t>
+      </w:r>
+      <w:proofErr w:type="gramEnd"/>
+      <w:r>
+        <w:t>10);</w:t>
+      </w:r>
+    </w:p>
+    <w:p>
+      <w:pPr>
+        <w:ind w:left="360"/>
+      </w:pPr>
+      <w:r>
+        <w:t xml:space="preserve">        </w:t>
+      </w:r>
+      <w:proofErr w:type="spellStart"/>
+      <w:proofErr w:type="gramStart"/>
+      <w:r>
+        <w:t>o.Show</w:t>
+      </w:r>
+      <w:proofErr w:type="spellEnd"/>
+      <w:proofErr w:type="gramEnd"/>
+      <w:r>
+        <w:t>();</w:t>
+      </w:r>
+    </w:p>
+    <w:p>
+      <w:pPr>
+        <w:ind w:left="360"/>
+      </w:pPr>
+      <w:r>
+        <w:t>    }</w:t>
+      </w:r>
+    </w:p>
+    <w:p>
+      <w:pPr>
+        <w:ind w:left="360"/>
+      </w:pPr>
+      <w:r>
+        <w:t>}</w:t>
+      </w:r>
+    </w:p>
+    <w:p>
+      <w:pPr>
+        <w:ind w:left="360"/>
+      </w:pPr>
+    </w:p>
+    <w:p>
+      <w:pPr>
+        <w:ind w:left="360"/>
+        <w:rPr>
+          <w:b/>
+          <w:bCs/>
+        </w:rPr>
+      </w:pPr>
+      <w:r>
+        <w:rPr>
+          <w:b/>
+          <w:bCs/>
+        </w:rPr>
+        <w:t>Output</w:t>
+      </w:r>
+      <w:r>
+        <w:rPr>
+          <w:b/>
+          <w:bCs/>
         </w:rPr>
         <w:t xml:space="preserve"> - </w:t>
       </w:r>
@@ -1351,6 +1415,9 @@
     <w:p/>
     <w:p>
       <w:r>
+        <w:rPr>
+          <w:noProof/>
+        </w:rPr>
         <w:drawing>
           <wp:inline distT="0" distB="0" distL="0" distR="0" wp14:anchorId="71131BC9" wp14:editId="50AFCD5D">
             <wp:extent cx="5731510" cy="723900"/>
@@ -1367,7 +1434,7 @@
                     <pic:cNvPicPr/>
                   </pic:nvPicPr>
                   <pic:blipFill>
-                    <a:blip r:embed="rId6"/>
+                    <a:blip r:embed="rId8"/>
                     <a:stretch>
                       <a:fillRect/>
                     </a:stretch>
@@ -1465,6 +1532,7 @@
         <w:ind w:left="360"/>
       </w:pPr>
       <w:r>
+        <w:lastRenderedPageBreak/>
         <w:t>public class Singleton {</w:t>
       </w:r>
     </w:p>
@@ -1486,7 +1554,6 @@
         <w:ind w:left="360"/>
       </w:pPr>
       <w:r>
-        <w:lastRenderedPageBreak/>
         <w:t xml:space="preserve">    private </w:t>
       </w:r>
       <w:proofErr w:type="gramStart"/>
@@ -1832,6 +1899,7 @@
         <w:rPr>
           <w:lang w:val="en"/>
         </w:rPr>
+        <w:lastRenderedPageBreak/>
         <w:t xml:space="preserve">    // Getters and Setters</w:t>
       </w:r>
     </w:p>
@@ -1896,7 +1964,6 @@
         <w:rPr>
           <w:lang w:val="en"/>
         </w:rPr>
-        <w:lastRenderedPageBreak/>
         <w:t xml:space="preserve">    }</w:t>
       </w:r>
     </w:p>
@@ -2373,922 +2440,958 @@
     <w:p>
       <w:pPr>
         <w:ind w:left="720"/>
-      </w:pPr>
-      <w:r>
-        <w:t xml:space="preserve">import </w:t>
-      </w:r>
-      <w:proofErr w:type="spellStart"/>
-      <w:r>
-        <w:t>java.util</w:t>
-      </w:r>
-      <w:proofErr w:type="spellEnd"/>
-      <w:r>
-        <w:t>.*;</w:t>
-      </w:r>
-    </w:p>
-    <w:p>
-      <w:pPr>
-        <w:ind w:left="720"/>
-      </w:pPr>
-    </w:p>
-    <w:p>
-      <w:pPr>
-        <w:ind w:left="720"/>
-      </w:pPr>
-      <w:r>
-        <w:t>class Employee {</w:t>
-      </w:r>
-    </w:p>
-    <w:p>
-      <w:pPr>
-        <w:ind w:left="720"/>
-      </w:pPr>
-      <w:r>
-        <w:t>    private int id;</w:t>
-      </w:r>
-    </w:p>
-    <w:p>
-      <w:pPr>
-        <w:ind w:left="720"/>
-      </w:pPr>
-      <w:r>
-        <w:t>    private String name;</w:t>
-      </w:r>
-    </w:p>
-    <w:p>
-      <w:pPr>
-        <w:ind w:left="720"/>
-      </w:pPr>
-      <w:r>
-        <w:t>    private String department;</w:t>
-      </w:r>
-    </w:p>
-    <w:p>
-      <w:pPr>
-        <w:ind w:left="720"/>
-      </w:pPr>
-    </w:p>
-    <w:p>
-      <w:pPr>
-        <w:ind w:left="720"/>
-      </w:pPr>
-      <w:r>
-        <w:t xml:space="preserve">    public </w:t>
-      </w:r>
-      <w:proofErr w:type="gramStart"/>
-      <w:r>
-        <w:t>Employee(</w:t>
-      </w:r>
-      <w:proofErr w:type="gramEnd"/>
-      <w:r>
-        <w:t>int id, String name, String department) {</w:t>
-      </w:r>
-    </w:p>
-    <w:p>
-      <w:pPr>
-        <w:ind w:left="720"/>
-      </w:pPr>
-      <w:r>
-        <w:lastRenderedPageBreak/>
-        <w:t>        this.id = id;</w:t>
-      </w:r>
-    </w:p>
-    <w:p>
-      <w:pPr>
-        <w:ind w:left="720"/>
-      </w:pPr>
-      <w:r>
-        <w:t>        this.name = name;</w:t>
-      </w:r>
-    </w:p>
-    <w:p>
-      <w:pPr>
-        <w:ind w:left="720"/>
-      </w:pPr>
-      <w:r>
-        <w:t xml:space="preserve">        </w:t>
-      </w:r>
-      <w:proofErr w:type="spellStart"/>
-      <w:proofErr w:type="gramStart"/>
-      <w:r>
-        <w:t>this.department</w:t>
-      </w:r>
-      <w:proofErr w:type="spellEnd"/>
-      <w:proofErr w:type="gramEnd"/>
-      <w:r>
-        <w:t xml:space="preserve"> = department;</w:t>
-      </w:r>
-    </w:p>
-    <w:p>
-      <w:pPr>
-        <w:ind w:left="720"/>
-      </w:pPr>
-      <w:r>
-        <w:t>    }</w:t>
-      </w:r>
-    </w:p>
-    <w:p>
-      <w:pPr>
-        <w:ind w:left="720"/>
-      </w:pPr>
-    </w:p>
-    <w:p>
-      <w:pPr>
-        <w:ind w:left="720"/>
-      </w:pPr>
-      <w:r>
-        <w:t xml:space="preserve">    public int </w:t>
-      </w:r>
-      <w:proofErr w:type="spellStart"/>
-      <w:proofErr w:type="gramStart"/>
-      <w:r>
-        <w:t>getId</w:t>
-      </w:r>
-      <w:proofErr w:type="spellEnd"/>
-      <w:r>
-        <w:t>(</w:t>
-      </w:r>
-      <w:proofErr w:type="gramEnd"/>
-      <w:r>
-        <w:t xml:space="preserve">) </w:t>
-      </w:r>
-      <w:proofErr w:type="gramStart"/>
-      <w:r>
-        <w:t>{ return</w:t>
-      </w:r>
-      <w:proofErr w:type="gramEnd"/>
-      <w:r>
-        <w:t xml:space="preserve"> id</w:t>
-      </w:r>
-      <w:proofErr w:type="gramStart"/>
-      <w:r>
-        <w:t>; }</w:t>
-      </w:r>
-      <w:proofErr w:type="gramEnd"/>
-    </w:p>
-    <w:p>
-      <w:pPr>
-        <w:ind w:left="720"/>
-      </w:pPr>
-      <w:r>
-        <w:t xml:space="preserve">    public String </w:t>
-      </w:r>
-      <w:proofErr w:type="spellStart"/>
-      <w:proofErr w:type="gramStart"/>
-      <w:r>
-        <w:t>getName</w:t>
-      </w:r>
-      <w:proofErr w:type="spellEnd"/>
-      <w:r>
-        <w:t>(</w:t>
-      </w:r>
-      <w:proofErr w:type="gramEnd"/>
-      <w:r>
-        <w:t xml:space="preserve">) </w:t>
-      </w:r>
-      <w:proofErr w:type="gramStart"/>
-      <w:r>
-        <w:t>{ return</w:t>
-      </w:r>
-      <w:proofErr w:type="gramEnd"/>
-      <w:r>
-        <w:t xml:space="preserve"> name</w:t>
-      </w:r>
-      <w:proofErr w:type="gramStart"/>
-      <w:r>
-        <w:t>; }</w:t>
-      </w:r>
-      <w:proofErr w:type="gramEnd"/>
-    </w:p>
-    <w:p>
-      <w:pPr>
-        <w:ind w:left="720"/>
-      </w:pPr>
-      <w:r>
-        <w:t xml:space="preserve">    public String </w:t>
-      </w:r>
-      <w:proofErr w:type="spellStart"/>
-      <w:proofErr w:type="gramStart"/>
-      <w:r>
-        <w:t>getDepartment</w:t>
-      </w:r>
-      <w:proofErr w:type="spellEnd"/>
-      <w:r>
-        <w:t>(</w:t>
-      </w:r>
-      <w:proofErr w:type="gramEnd"/>
-      <w:r>
-        <w:t xml:space="preserve">) </w:t>
-      </w:r>
-      <w:proofErr w:type="gramStart"/>
-      <w:r>
-        <w:t>{ return</w:t>
-      </w:r>
-      <w:proofErr w:type="gramEnd"/>
-      <w:r>
-        <w:t xml:space="preserve"> department</w:t>
-      </w:r>
-      <w:proofErr w:type="gramStart"/>
-      <w:r>
-        <w:t>; }</w:t>
-      </w:r>
-      <w:proofErr w:type="gramEnd"/>
-    </w:p>
-    <w:p>
-      <w:pPr>
-        <w:ind w:left="720"/>
-      </w:pPr>
-    </w:p>
-    <w:p>
-      <w:pPr>
-        <w:ind w:left="720"/>
-      </w:pPr>
-      <w:r>
-        <w:t xml:space="preserve">    public void </w:t>
-      </w:r>
-      <w:proofErr w:type="spellStart"/>
-      <w:proofErr w:type="gramStart"/>
-      <w:r>
-        <w:t>setName</w:t>
-      </w:r>
-      <w:proofErr w:type="spellEnd"/>
-      <w:r>
-        <w:t>(</w:t>
-      </w:r>
-      <w:proofErr w:type="gramEnd"/>
-      <w:r>
-        <w:t xml:space="preserve">String name) </w:t>
-      </w:r>
-      <w:proofErr w:type="gramStart"/>
-      <w:r>
-        <w:t>{ this.name</w:t>
-      </w:r>
-      <w:proofErr w:type="gramEnd"/>
-      <w:r>
-        <w:t xml:space="preserve"> = name</w:t>
-      </w:r>
-      <w:proofErr w:type="gramStart"/>
-      <w:r>
-        <w:t>; }</w:t>
-      </w:r>
-      <w:proofErr w:type="gramEnd"/>
-    </w:p>
-    <w:p>
-      <w:pPr>
-        <w:ind w:left="720"/>
-      </w:pPr>
-      <w:r>
-        <w:t xml:space="preserve">    public void </w:t>
-      </w:r>
-      <w:proofErr w:type="spellStart"/>
-      <w:proofErr w:type="gramStart"/>
-      <w:r>
-        <w:t>setDepartment</w:t>
-      </w:r>
-      <w:proofErr w:type="spellEnd"/>
-      <w:r>
-        <w:t>(</w:t>
-      </w:r>
-      <w:proofErr w:type="gramEnd"/>
-      <w:r>
-        <w:t xml:space="preserve">String department) </w:t>
-      </w:r>
-      <w:proofErr w:type="gramStart"/>
-      <w:r>
-        <w:t xml:space="preserve">{ </w:t>
-      </w:r>
-      <w:proofErr w:type="spellStart"/>
-      <w:r>
-        <w:t>this</w:t>
-      </w:r>
-      <w:proofErr w:type="gramEnd"/>
-      <w:r>
-        <w:t>.department</w:t>
-      </w:r>
-      <w:proofErr w:type="spellEnd"/>
-      <w:r>
-        <w:t xml:space="preserve"> = department</w:t>
-      </w:r>
-      <w:proofErr w:type="gramStart"/>
-      <w:r>
-        <w:t>; }</w:t>
-      </w:r>
-      <w:proofErr w:type="gramEnd"/>
-    </w:p>
-    <w:p>
-      <w:pPr>
-        <w:ind w:left="720"/>
-      </w:pPr>
-    </w:p>
-    <w:p>
-      <w:pPr>
-        <w:ind w:left="720"/>
-      </w:pPr>
-      <w:r>
-        <w:t xml:space="preserve">    public String </w:t>
-      </w:r>
-      <w:proofErr w:type="spellStart"/>
-      <w:proofErr w:type="gramStart"/>
-      <w:r>
-        <w:t>toString</w:t>
-      </w:r>
-      <w:proofErr w:type="spellEnd"/>
-      <w:r>
-        <w:t>(</w:t>
-      </w:r>
-      <w:proofErr w:type="gramEnd"/>
-      <w:r>
-        <w:t>) {</w:t>
-      </w:r>
-    </w:p>
-    <w:p>
-      <w:pPr>
-        <w:ind w:left="720"/>
-      </w:pPr>
-      <w:r>
-        <w:t>        return id + " - " + name + " - " + department;</w:t>
-      </w:r>
-    </w:p>
-    <w:p>
-      <w:pPr>
-        <w:ind w:left="720"/>
-      </w:pPr>
-      <w:r>
-        <w:t>    }</w:t>
-      </w:r>
-    </w:p>
-    <w:p>
-      <w:pPr>
-        <w:ind w:left="720"/>
-      </w:pPr>
-      <w:r>
-        <w:t>}</w:t>
-      </w:r>
-    </w:p>
-    <w:p>
-      <w:pPr>
-        <w:ind w:left="720"/>
-      </w:pPr>
-    </w:p>
-    <w:p>
-      <w:pPr>
-        <w:ind w:left="720"/>
-      </w:pPr>
-      <w:r>
-        <w:t xml:space="preserve">public class </w:t>
-      </w:r>
-      <w:proofErr w:type="spellStart"/>
-      <w:r>
-        <w:t>EmployeeCRUD</w:t>
-      </w:r>
-      <w:proofErr w:type="spellEnd"/>
-      <w:r>
-        <w:t xml:space="preserve"> {</w:t>
-      </w:r>
-    </w:p>
-    <w:p>
-      <w:pPr>
-        <w:ind w:left="720"/>
-      </w:pPr>
-      <w:r>
-        <w:t xml:space="preserve">    List&lt;Employee&gt; employees = new </w:t>
-      </w:r>
-      <w:proofErr w:type="spellStart"/>
-      <w:r>
-        <w:t>ArrayList</w:t>
-      </w:r>
-      <w:proofErr w:type="spellEnd"/>
-      <w:r>
-        <w:t>&lt;</w:t>
-      </w:r>
-      <w:proofErr w:type="gramStart"/>
-      <w:r>
-        <w:t>&gt;(</w:t>
-      </w:r>
-      <w:proofErr w:type="gramEnd"/>
-      <w:r>
-        <w:t>);</w:t>
-      </w:r>
-    </w:p>
-    <w:p>
-      <w:pPr>
-        <w:ind w:left="720"/>
-      </w:pPr>
-    </w:p>
-    <w:p>
-      <w:pPr>
-        <w:ind w:left="720"/>
-      </w:pPr>
-      <w:r>
-        <w:t xml:space="preserve">    public void </w:t>
-      </w:r>
-      <w:proofErr w:type="gramStart"/>
-      <w:r>
-        <w:t>create(</w:t>
-      </w:r>
-      <w:proofErr w:type="gramEnd"/>
-      <w:r>
-        <w:t>Employee e) {</w:t>
-      </w:r>
-    </w:p>
-    <w:p>
-      <w:pPr>
-        <w:ind w:left="720"/>
-      </w:pPr>
-      <w:r>
-        <w:t xml:space="preserve">        </w:t>
-      </w:r>
-      <w:proofErr w:type="spellStart"/>
-      <w:r>
-        <w:t>employees.add</w:t>
-      </w:r>
-      <w:proofErr w:type="spellEnd"/>
-      <w:r>
-        <w:t>(e);</w:t>
-      </w:r>
-    </w:p>
-    <w:p>
-      <w:pPr>
-        <w:ind w:left="720"/>
-      </w:pPr>
-      <w:r>
-        <w:t>    }</w:t>
-      </w:r>
-    </w:p>
-    <w:p>
-      <w:pPr>
-        <w:ind w:left="720"/>
-      </w:pPr>
-    </w:p>
-    <w:p>
-      <w:pPr>
-        <w:ind w:left="720"/>
-      </w:pPr>
-      <w:r>
-        <w:t xml:space="preserve">    public void </w:t>
-      </w:r>
-      <w:proofErr w:type="gramStart"/>
-      <w:r>
-        <w:t>read(</w:t>
-      </w:r>
-      <w:proofErr w:type="gramEnd"/>
-      <w:r>
-        <w:t>) {</w:t>
-      </w:r>
-    </w:p>
-    <w:p>
-      <w:pPr>
-        <w:ind w:left="720"/>
-      </w:pPr>
-      <w:r>
-        <w:t xml:space="preserve">        </w:t>
-      </w:r>
-      <w:proofErr w:type="spellStart"/>
-      <w:proofErr w:type="gramStart"/>
-      <w:r>
-        <w:t>employees.forEach</w:t>
-      </w:r>
-      <w:proofErr w:type="spellEnd"/>
-      <w:proofErr w:type="gramEnd"/>
-      <w:r>
-        <w:t>(</w:t>
-      </w:r>
-      <w:proofErr w:type="spellStart"/>
-      <w:proofErr w:type="gramStart"/>
-      <w:r>
-        <w:t>System.out</w:t>
-      </w:r>
-      <w:proofErr w:type="spellEnd"/>
-      <w:r>
-        <w:t>::</w:t>
-      </w:r>
-      <w:proofErr w:type="spellStart"/>
-      <w:proofErr w:type="gramEnd"/>
-      <w:r>
-        <w:t>println</w:t>
-      </w:r>
-      <w:proofErr w:type="spellEnd"/>
-      <w:r>
-        <w:t>);</w:t>
-      </w:r>
-    </w:p>
-    <w:p>
-      <w:pPr>
-        <w:ind w:left="720"/>
-      </w:pPr>
-      <w:r>
-        <w:t>    }</w:t>
-      </w:r>
-    </w:p>
-    <w:p>
-      <w:pPr>
-        <w:ind w:left="720"/>
-      </w:pPr>
-    </w:p>
-    <w:p>
-      <w:pPr>
-        <w:ind w:left="720"/>
-      </w:pPr>
-      <w:r>
-        <w:t xml:space="preserve">    public void </w:t>
-      </w:r>
-      <w:proofErr w:type="gramStart"/>
-      <w:r>
-        <w:t>update(</w:t>
-      </w:r>
-      <w:proofErr w:type="gramEnd"/>
-      <w:r>
-        <w:t>int id, String name, String dept) {</w:t>
-      </w:r>
-    </w:p>
-    <w:p>
-      <w:pPr>
-        <w:ind w:left="720"/>
-      </w:pPr>
-      <w:r>
-        <w:t xml:space="preserve">        for (Employee </w:t>
-      </w:r>
-      <w:proofErr w:type="gramStart"/>
-      <w:r>
-        <w:t>e :</w:t>
-      </w:r>
-      <w:proofErr w:type="gramEnd"/>
-      <w:r>
-        <w:t xml:space="preserve"> employees) {</w:t>
-      </w:r>
-    </w:p>
-    <w:p>
-      <w:pPr>
-        <w:ind w:left="720"/>
-      </w:pPr>
-      <w:r>
-        <w:t>            if (</w:t>
-      </w:r>
-      <w:proofErr w:type="spellStart"/>
-      <w:proofErr w:type="gramStart"/>
-      <w:r>
-        <w:t>e.getId</w:t>
-      </w:r>
-      <w:proofErr w:type="spellEnd"/>
-      <w:proofErr w:type="gramEnd"/>
-      <w:r>
-        <w:t>() == id) {</w:t>
-      </w:r>
-    </w:p>
-    <w:p>
-      <w:pPr>
-        <w:ind w:left="720"/>
-      </w:pPr>
-      <w:r>
-        <w:lastRenderedPageBreak/>
-        <w:t xml:space="preserve">                </w:t>
-      </w:r>
-      <w:proofErr w:type="spellStart"/>
-      <w:proofErr w:type="gramStart"/>
-      <w:r>
-        <w:t>e.setName</w:t>
-      </w:r>
-      <w:proofErr w:type="spellEnd"/>
-      <w:proofErr w:type="gramEnd"/>
-      <w:r>
-        <w:t>(name);</w:t>
-      </w:r>
-    </w:p>
-    <w:p>
-      <w:pPr>
-        <w:ind w:left="720"/>
-      </w:pPr>
-      <w:r>
-        <w:t xml:space="preserve">                </w:t>
-      </w:r>
-      <w:proofErr w:type="spellStart"/>
-      <w:proofErr w:type="gramStart"/>
-      <w:r>
-        <w:t>e.setDepartment</w:t>
-      </w:r>
-      <w:proofErr w:type="spellEnd"/>
-      <w:proofErr w:type="gramEnd"/>
-      <w:r>
-        <w:t>(dept);</w:t>
-      </w:r>
-    </w:p>
-    <w:p>
-      <w:pPr>
-        <w:ind w:left="720"/>
-      </w:pPr>
-      <w:r>
-        <w:t>            }</w:t>
-      </w:r>
-    </w:p>
-    <w:p>
-      <w:pPr>
-        <w:ind w:left="720"/>
-      </w:pPr>
-      <w:r>
-        <w:t>        }</w:t>
-      </w:r>
-    </w:p>
-    <w:p>
-      <w:pPr>
-        <w:ind w:left="720"/>
-      </w:pPr>
-      <w:r>
-        <w:t>    }</w:t>
-      </w:r>
-    </w:p>
-    <w:p>
-      <w:pPr>
-        <w:ind w:left="720"/>
-      </w:pPr>
-    </w:p>
-    <w:p>
-      <w:pPr>
-        <w:ind w:left="720"/>
-      </w:pPr>
-      <w:r>
-        <w:t xml:space="preserve">    public void </w:t>
-      </w:r>
-      <w:proofErr w:type="gramStart"/>
-      <w:r>
-        <w:t>delete(</w:t>
-      </w:r>
-      <w:proofErr w:type="gramEnd"/>
-      <w:r>
-        <w:t>int id) {</w:t>
-      </w:r>
-    </w:p>
-    <w:p>
-      <w:pPr>
-        <w:ind w:left="720"/>
-      </w:pPr>
-      <w:r>
-        <w:t xml:space="preserve">        </w:t>
-      </w:r>
-      <w:proofErr w:type="spellStart"/>
-      <w:proofErr w:type="gramStart"/>
-      <w:r>
-        <w:t>employees.removeIf</w:t>
-      </w:r>
-      <w:proofErr w:type="spellEnd"/>
-      <w:proofErr w:type="gramEnd"/>
-      <w:r>
-        <w:t xml:space="preserve">(e -&gt; </w:t>
-      </w:r>
-      <w:proofErr w:type="spellStart"/>
-      <w:proofErr w:type="gramStart"/>
-      <w:r>
-        <w:t>e.getId</w:t>
-      </w:r>
-      <w:proofErr w:type="spellEnd"/>
-      <w:proofErr w:type="gramEnd"/>
-      <w:r>
-        <w:t>() == id);</w:t>
-      </w:r>
-    </w:p>
-    <w:p>
-      <w:pPr>
-        <w:ind w:left="720"/>
-      </w:pPr>
-      <w:r>
-        <w:t>    }</w:t>
-      </w:r>
-    </w:p>
-    <w:p>
-      <w:pPr>
-        <w:ind w:left="720"/>
-      </w:pPr>
-    </w:p>
-    <w:p>
-      <w:pPr>
-        <w:ind w:left="720"/>
-      </w:pPr>
-      <w:r>
-        <w:t xml:space="preserve">    public static void </w:t>
-      </w:r>
-      <w:proofErr w:type="gramStart"/>
-      <w:r>
-        <w:t>main(String[</w:t>
-      </w:r>
-      <w:proofErr w:type="gramEnd"/>
-      <w:r>
-        <w:t xml:space="preserve">] </w:t>
-      </w:r>
-      <w:proofErr w:type="spellStart"/>
-      <w:r>
-        <w:t>args</w:t>
-      </w:r>
-      <w:proofErr w:type="spellEnd"/>
-      <w:r>
-        <w:t>) {</w:t>
-      </w:r>
-    </w:p>
-    <w:p>
-      <w:pPr>
-        <w:ind w:left="720"/>
-      </w:pPr>
-      <w:r>
-        <w:t xml:space="preserve">        </w:t>
-      </w:r>
-      <w:proofErr w:type="spellStart"/>
-      <w:r>
-        <w:t>EmployeeCRUD</w:t>
-      </w:r>
-      <w:proofErr w:type="spellEnd"/>
-      <w:r>
-        <w:t xml:space="preserve"> crud = new </w:t>
-      </w:r>
-      <w:proofErr w:type="spellStart"/>
-      <w:proofErr w:type="gramStart"/>
-      <w:r>
-        <w:t>EmployeeCRUD</w:t>
-      </w:r>
-      <w:proofErr w:type="spellEnd"/>
-      <w:r>
-        <w:t>(</w:t>
-      </w:r>
-      <w:proofErr w:type="gramEnd"/>
-      <w:r>
-        <w:t>);</w:t>
-      </w:r>
-    </w:p>
-    <w:p>
-      <w:pPr>
-        <w:ind w:left="720"/>
-      </w:pPr>
-      <w:r>
-        <w:t xml:space="preserve">        </w:t>
-      </w:r>
-      <w:proofErr w:type="spellStart"/>
-      <w:proofErr w:type="gramStart"/>
-      <w:r>
-        <w:t>crud.create</w:t>
-      </w:r>
-      <w:proofErr w:type="spellEnd"/>
-      <w:proofErr w:type="gramEnd"/>
-      <w:r>
-        <w:t xml:space="preserve">(new </w:t>
-      </w:r>
-      <w:proofErr w:type="gramStart"/>
-      <w:r>
-        <w:t>Employee(</w:t>
-      </w:r>
-      <w:proofErr w:type="gramEnd"/>
-      <w:r>
-        <w:t>1, "Alice", "HR"));</w:t>
-      </w:r>
-    </w:p>
-    <w:p>
-      <w:pPr>
-        <w:ind w:left="720"/>
-      </w:pPr>
-      <w:r>
-        <w:t xml:space="preserve">        </w:t>
-      </w:r>
-      <w:proofErr w:type="spellStart"/>
-      <w:proofErr w:type="gramStart"/>
-      <w:r>
-        <w:t>crud.create</w:t>
-      </w:r>
-      <w:proofErr w:type="spellEnd"/>
-      <w:proofErr w:type="gramEnd"/>
-      <w:r>
-        <w:t xml:space="preserve">(new </w:t>
-      </w:r>
-      <w:proofErr w:type="gramStart"/>
-      <w:r>
-        <w:t>Employee(</w:t>
-      </w:r>
-      <w:proofErr w:type="gramEnd"/>
-      <w:r>
-        <w:t>2, "Bob", "IT"));</w:t>
-      </w:r>
-    </w:p>
-    <w:p>
-      <w:pPr>
-        <w:ind w:left="720"/>
-      </w:pPr>
-      <w:r>
-        <w:t xml:space="preserve">        </w:t>
-      </w:r>
-      <w:proofErr w:type="spellStart"/>
-      <w:proofErr w:type="gramStart"/>
-      <w:r>
-        <w:t>crud.read</w:t>
-      </w:r>
-      <w:proofErr w:type="spellEnd"/>
-      <w:proofErr w:type="gramEnd"/>
-      <w:r>
-        <w:t>();</w:t>
-      </w:r>
-    </w:p>
-    <w:p>
-      <w:pPr>
-        <w:ind w:left="720"/>
-      </w:pPr>
-      <w:r>
-        <w:t xml:space="preserve">        </w:t>
-      </w:r>
-      <w:proofErr w:type="spellStart"/>
-      <w:proofErr w:type="gramStart"/>
-      <w:r>
-        <w:t>crud.update</w:t>
-      </w:r>
-      <w:proofErr w:type="spellEnd"/>
-      <w:proofErr w:type="gramEnd"/>
-      <w:r>
-        <w:t>(2, "Bobby", "Engineering");</w:t>
-      </w:r>
-    </w:p>
-    <w:p>
-      <w:pPr>
-        <w:ind w:left="720"/>
-      </w:pPr>
-      <w:r>
-        <w:t xml:space="preserve">        </w:t>
-      </w:r>
-      <w:proofErr w:type="spellStart"/>
-      <w:proofErr w:type="gramStart"/>
-      <w:r>
-        <w:t>crud.read</w:t>
-      </w:r>
-      <w:proofErr w:type="spellEnd"/>
-      <w:proofErr w:type="gramEnd"/>
-      <w:r>
-        <w:t>();</w:t>
-      </w:r>
-    </w:p>
-    <w:p>
-      <w:pPr>
-        <w:ind w:left="720"/>
-      </w:pPr>
-      <w:r>
-        <w:t xml:space="preserve">        </w:t>
-      </w:r>
-      <w:proofErr w:type="spellStart"/>
-      <w:proofErr w:type="gramStart"/>
-      <w:r>
-        <w:t>crud.delete</w:t>
-      </w:r>
-      <w:proofErr w:type="spellEnd"/>
-      <w:proofErr w:type="gramEnd"/>
-      <w:r>
-        <w:t>(1);</w:t>
-      </w:r>
-    </w:p>
-    <w:p>
-      <w:pPr>
-        <w:ind w:left="720"/>
-      </w:pPr>
-      <w:r>
-        <w:t xml:space="preserve">        </w:t>
-      </w:r>
-      <w:proofErr w:type="spellStart"/>
-      <w:proofErr w:type="gramStart"/>
-      <w:r>
-        <w:t>crud.read</w:t>
-      </w:r>
-      <w:proofErr w:type="spellEnd"/>
-      <w:proofErr w:type="gramEnd"/>
-      <w:r>
-        <w:t>();</w:t>
-      </w:r>
-    </w:p>
-    <w:p>
-      <w:pPr>
-        <w:ind w:left="720"/>
-      </w:pPr>
-      <w:r>
-        <w:t>    }</w:t>
-      </w:r>
-    </w:p>
-    <w:p>
-      <w:pPr>
-        <w:ind w:left="720"/>
-      </w:pPr>
-      <w:r>
-        <w:t>}</w:t>
-      </w:r>
-    </w:p>
-    <w:p>
-      <w:pPr>
-        <w:ind w:left="720"/>
-      </w:pPr>
-    </w:p>
-    <w:p>
-      <w:pPr>
-        <w:ind w:left="720"/>
+        <w:rPr>
+          <w:lang w:val="en"/>
+        </w:rPr>
+      </w:pPr>
+      <w:r>
         <w:rPr>
           <w:b/>
           <w:bCs/>
           <w:lang w:val="en"/>
         </w:rPr>
-      </w:pPr>
-      <w:r>
+        <w:t>GitHub Link</w:t>
+      </w:r>
+      <w:r>
+        <w:rPr>
+          <w:lang w:val="en"/>
+        </w:rPr>
+        <w:t>:</w:t>
+      </w:r>
+      <w:r>
+        <w:rPr>
+          <w:lang w:val="en"/>
+        </w:rPr>
+        <w:t xml:space="preserve"> </w:t>
+      </w:r>
+      <w:hyperlink r:id="rId9" w:history="1">
+        <w:r>
+          <w:rPr>
+            <w:rStyle w:val="Hyperlink"/>
+            <w:lang w:val="en"/>
+          </w:rPr>
+          <w:t>EmployeeCRUD.java</w:t>
+        </w:r>
+      </w:hyperlink>
+    </w:p>
+    <w:p>
+      <w:pPr>
+        <w:ind w:left="720"/>
+      </w:pPr>
+      <w:r>
+        <w:t xml:space="preserve">import </w:t>
+      </w:r>
+      <w:proofErr w:type="spellStart"/>
+      <w:r>
+        <w:t>java.util</w:t>
+      </w:r>
+      <w:proofErr w:type="spellEnd"/>
+      <w:r>
+        <w:t>.*;</w:t>
+      </w:r>
+    </w:p>
+    <w:p>
+      <w:pPr>
+        <w:ind w:left="720"/>
+      </w:pPr>
+    </w:p>
+    <w:p>
+      <w:pPr>
+        <w:ind w:left="720"/>
+      </w:pPr>
+      <w:r>
+        <w:t>class Employee {</w:t>
+      </w:r>
+    </w:p>
+    <w:p>
+      <w:pPr>
+        <w:ind w:left="720"/>
+      </w:pPr>
+      <w:r>
+        <w:t>    private int id;</w:t>
+      </w:r>
+    </w:p>
+    <w:p>
+      <w:pPr>
+        <w:ind w:left="720"/>
+      </w:pPr>
+      <w:r>
+        <w:lastRenderedPageBreak/>
+        <w:t>    private String name;</w:t>
+      </w:r>
+    </w:p>
+    <w:p>
+      <w:pPr>
+        <w:ind w:left="720"/>
+      </w:pPr>
+      <w:r>
+        <w:t>    private String department;</w:t>
+      </w:r>
+    </w:p>
+    <w:p>
+      <w:pPr>
+        <w:ind w:left="720"/>
+      </w:pPr>
+    </w:p>
+    <w:p>
+      <w:pPr>
+        <w:ind w:left="720"/>
+      </w:pPr>
+      <w:r>
+        <w:t xml:space="preserve">    public </w:t>
+      </w:r>
+      <w:proofErr w:type="gramStart"/>
+      <w:r>
+        <w:t>Employee(</w:t>
+      </w:r>
+      <w:proofErr w:type="gramEnd"/>
+      <w:r>
+        <w:t>int id, String name, String department) {</w:t>
+      </w:r>
+    </w:p>
+    <w:p>
+      <w:pPr>
+        <w:ind w:left="720"/>
+      </w:pPr>
+      <w:r>
+        <w:t>        this.id = id;</w:t>
+      </w:r>
+    </w:p>
+    <w:p>
+      <w:pPr>
+        <w:ind w:left="720"/>
+      </w:pPr>
+      <w:r>
+        <w:t>        this.name = name;</w:t>
+      </w:r>
+    </w:p>
+    <w:p>
+      <w:pPr>
+        <w:ind w:left="720"/>
+      </w:pPr>
+      <w:r>
+        <w:t xml:space="preserve">        </w:t>
+      </w:r>
+      <w:proofErr w:type="spellStart"/>
+      <w:proofErr w:type="gramStart"/>
+      <w:r>
+        <w:t>this.department</w:t>
+      </w:r>
+      <w:proofErr w:type="spellEnd"/>
+      <w:proofErr w:type="gramEnd"/>
+      <w:r>
+        <w:t xml:space="preserve"> = department;</w:t>
+      </w:r>
+    </w:p>
+    <w:p>
+      <w:pPr>
+        <w:ind w:left="720"/>
+      </w:pPr>
+      <w:r>
+        <w:t>    }</w:t>
+      </w:r>
+    </w:p>
+    <w:p>
+      <w:pPr>
+        <w:ind w:left="720"/>
+      </w:pPr>
+    </w:p>
+    <w:p>
+      <w:pPr>
+        <w:ind w:left="720"/>
+      </w:pPr>
+      <w:r>
+        <w:t xml:space="preserve">    public int </w:t>
+      </w:r>
+      <w:proofErr w:type="spellStart"/>
+      <w:proofErr w:type="gramStart"/>
+      <w:r>
+        <w:t>getId</w:t>
+      </w:r>
+      <w:proofErr w:type="spellEnd"/>
+      <w:r>
+        <w:t>(</w:t>
+      </w:r>
+      <w:proofErr w:type="gramEnd"/>
+      <w:r>
+        <w:t xml:space="preserve">) </w:t>
+      </w:r>
+      <w:proofErr w:type="gramStart"/>
+      <w:r>
+        <w:t>{ return</w:t>
+      </w:r>
+      <w:proofErr w:type="gramEnd"/>
+      <w:r>
+        <w:t xml:space="preserve"> id</w:t>
+      </w:r>
+      <w:proofErr w:type="gramStart"/>
+      <w:r>
+        <w:t>; }</w:t>
+      </w:r>
+      <w:proofErr w:type="gramEnd"/>
+    </w:p>
+    <w:p>
+      <w:pPr>
+        <w:ind w:left="720"/>
+      </w:pPr>
+      <w:r>
+        <w:t xml:space="preserve">    public String </w:t>
+      </w:r>
+      <w:proofErr w:type="spellStart"/>
+      <w:proofErr w:type="gramStart"/>
+      <w:r>
+        <w:t>getName</w:t>
+      </w:r>
+      <w:proofErr w:type="spellEnd"/>
+      <w:r>
+        <w:t>(</w:t>
+      </w:r>
+      <w:proofErr w:type="gramEnd"/>
+      <w:r>
+        <w:t xml:space="preserve">) </w:t>
+      </w:r>
+      <w:proofErr w:type="gramStart"/>
+      <w:r>
+        <w:t>{ return</w:t>
+      </w:r>
+      <w:proofErr w:type="gramEnd"/>
+      <w:r>
+        <w:t xml:space="preserve"> name</w:t>
+      </w:r>
+      <w:proofErr w:type="gramStart"/>
+      <w:r>
+        <w:t>; }</w:t>
+      </w:r>
+      <w:proofErr w:type="gramEnd"/>
+    </w:p>
+    <w:p>
+      <w:pPr>
+        <w:ind w:left="720"/>
+      </w:pPr>
+      <w:r>
+        <w:t xml:space="preserve">    public String </w:t>
+      </w:r>
+      <w:proofErr w:type="spellStart"/>
+      <w:proofErr w:type="gramStart"/>
+      <w:r>
+        <w:t>getDepartment</w:t>
+      </w:r>
+      <w:proofErr w:type="spellEnd"/>
+      <w:r>
+        <w:t>(</w:t>
+      </w:r>
+      <w:proofErr w:type="gramEnd"/>
+      <w:r>
+        <w:t xml:space="preserve">) </w:t>
+      </w:r>
+      <w:proofErr w:type="gramStart"/>
+      <w:r>
+        <w:t>{ return</w:t>
+      </w:r>
+      <w:proofErr w:type="gramEnd"/>
+      <w:r>
+        <w:t xml:space="preserve"> department</w:t>
+      </w:r>
+      <w:proofErr w:type="gramStart"/>
+      <w:r>
+        <w:t>; }</w:t>
+      </w:r>
+      <w:proofErr w:type="gramEnd"/>
+    </w:p>
+    <w:p>
+      <w:pPr>
+        <w:ind w:left="720"/>
+      </w:pPr>
+    </w:p>
+    <w:p>
+      <w:pPr>
+        <w:ind w:left="720"/>
+      </w:pPr>
+      <w:r>
+        <w:t xml:space="preserve">    public void </w:t>
+      </w:r>
+      <w:proofErr w:type="spellStart"/>
+      <w:proofErr w:type="gramStart"/>
+      <w:r>
+        <w:t>setName</w:t>
+      </w:r>
+      <w:proofErr w:type="spellEnd"/>
+      <w:r>
+        <w:t>(</w:t>
+      </w:r>
+      <w:proofErr w:type="gramEnd"/>
+      <w:r>
+        <w:t xml:space="preserve">String name) </w:t>
+      </w:r>
+      <w:proofErr w:type="gramStart"/>
+      <w:r>
+        <w:t>{ this.name</w:t>
+      </w:r>
+      <w:proofErr w:type="gramEnd"/>
+      <w:r>
+        <w:t xml:space="preserve"> = name</w:t>
+      </w:r>
+      <w:proofErr w:type="gramStart"/>
+      <w:r>
+        <w:t>; }</w:t>
+      </w:r>
+      <w:proofErr w:type="gramEnd"/>
+    </w:p>
+    <w:p>
+      <w:pPr>
+        <w:ind w:left="720"/>
+      </w:pPr>
+      <w:r>
+        <w:t xml:space="preserve">    public void </w:t>
+      </w:r>
+      <w:proofErr w:type="spellStart"/>
+      <w:proofErr w:type="gramStart"/>
+      <w:r>
+        <w:t>setDepartment</w:t>
+      </w:r>
+      <w:proofErr w:type="spellEnd"/>
+      <w:r>
+        <w:t>(</w:t>
+      </w:r>
+      <w:proofErr w:type="gramEnd"/>
+      <w:r>
+        <w:t xml:space="preserve">String department) </w:t>
+      </w:r>
+      <w:proofErr w:type="gramStart"/>
+      <w:r>
+        <w:t xml:space="preserve">{ </w:t>
+      </w:r>
+      <w:proofErr w:type="spellStart"/>
+      <w:r>
+        <w:t>this</w:t>
+      </w:r>
+      <w:proofErr w:type="gramEnd"/>
+      <w:r>
+        <w:t>.department</w:t>
+      </w:r>
+      <w:proofErr w:type="spellEnd"/>
+      <w:r>
+        <w:t xml:space="preserve"> = department</w:t>
+      </w:r>
+      <w:proofErr w:type="gramStart"/>
+      <w:r>
+        <w:t>; }</w:t>
+      </w:r>
+      <w:proofErr w:type="gramEnd"/>
+    </w:p>
+    <w:p>
+      <w:pPr>
+        <w:ind w:left="720"/>
+      </w:pPr>
+    </w:p>
+    <w:p>
+      <w:pPr>
+        <w:ind w:left="720"/>
+      </w:pPr>
+      <w:r>
+        <w:t xml:space="preserve">    public String </w:t>
+      </w:r>
+      <w:proofErr w:type="spellStart"/>
+      <w:proofErr w:type="gramStart"/>
+      <w:r>
+        <w:t>toString</w:t>
+      </w:r>
+      <w:proofErr w:type="spellEnd"/>
+      <w:r>
+        <w:t>(</w:t>
+      </w:r>
+      <w:proofErr w:type="gramEnd"/>
+      <w:r>
+        <w:t>) {</w:t>
+      </w:r>
+    </w:p>
+    <w:p>
+      <w:pPr>
+        <w:ind w:left="720"/>
+      </w:pPr>
+      <w:r>
+        <w:t>        return id + " - " + name + " - " + department;</w:t>
+      </w:r>
+    </w:p>
+    <w:p>
+      <w:pPr>
+        <w:ind w:left="720"/>
+      </w:pPr>
+      <w:r>
+        <w:t>    }</w:t>
+      </w:r>
+    </w:p>
+    <w:p>
+      <w:pPr>
+        <w:ind w:left="720"/>
+      </w:pPr>
+      <w:r>
+        <w:t>}</w:t>
+      </w:r>
+    </w:p>
+    <w:p>
+      <w:pPr>
+        <w:ind w:left="720"/>
+      </w:pPr>
+    </w:p>
+    <w:p>
+      <w:pPr>
+        <w:ind w:left="720"/>
+      </w:pPr>
+      <w:r>
+        <w:t xml:space="preserve">public class </w:t>
+      </w:r>
+      <w:proofErr w:type="spellStart"/>
+      <w:r>
+        <w:t>EmployeeCRUD</w:t>
+      </w:r>
+      <w:proofErr w:type="spellEnd"/>
+      <w:r>
+        <w:t xml:space="preserve"> {</w:t>
+      </w:r>
+    </w:p>
+    <w:p>
+      <w:pPr>
+        <w:ind w:left="720"/>
+      </w:pPr>
+      <w:r>
+        <w:t xml:space="preserve">    List&lt;Employee&gt; employees = new </w:t>
+      </w:r>
+      <w:proofErr w:type="spellStart"/>
+      <w:r>
+        <w:t>ArrayList</w:t>
+      </w:r>
+      <w:proofErr w:type="spellEnd"/>
+      <w:r>
+        <w:t>&lt;</w:t>
+      </w:r>
+      <w:proofErr w:type="gramStart"/>
+      <w:r>
+        <w:t>&gt;(</w:t>
+      </w:r>
+      <w:proofErr w:type="gramEnd"/>
+      <w:r>
+        <w:t>);</w:t>
+      </w:r>
+    </w:p>
+    <w:p>
+      <w:pPr>
+        <w:ind w:left="720"/>
+      </w:pPr>
+    </w:p>
+    <w:p>
+      <w:pPr>
+        <w:ind w:left="720"/>
+      </w:pPr>
+      <w:r>
+        <w:t xml:space="preserve">    public void </w:t>
+      </w:r>
+      <w:proofErr w:type="gramStart"/>
+      <w:r>
+        <w:t>create(</w:t>
+      </w:r>
+      <w:proofErr w:type="gramEnd"/>
+      <w:r>
+        <w:t>Employee e) {</w:t>
+      </w:r>
+    </w:p>
+    <w:p>
+      <w:pPr>
+        <w:ind w:left="720"/>
+      </w:pPr>
+      <w:r>
+        <w:t xml:space="preserve">        </w:t>
+      </w:r>
+      <w:proofErr w:type="spellStart"/>
+      <w:r>
+        <w:t>employees.add</w:t>
+      </w:r>
+      <w:proofErr w:type="spellEnd"/>
+      <w:r>
+        <w:t>(e);</w:t>
+      </w:r>
+    </w:p>
+    <w:p>
+      <w:pPr>
+        <w:ind w:left="720"/>
+      </w:pPr>
+      <w:r>
+        <w:t>    }</w:t>
+      </w:r>
+    </w:p>
+    <w:p>
+      <w:pPr>
+        <w:ind w:left="720"/>
+      </w:pPr>
+    </w:p>
+    <w:p>
+      <w:pPr>
+        <w:ind w:left="720"/>
+      </w:pPr>
+      <w:r>
+        <w:t xml:space="preserve">    public void </w:t>
+      </w:r>
+      <w:proofErr w:type="gramStart"/>
+      <w:r>
+        <w:t>read(</w:t>
+      </w:r>
+      <w:proofErr w:type="gramEnd"/>
+      <w:r>
+        <w:t>) {</w:t>
+      </w:r>
+    </w:p>
+    <w:p>
+      <w:pPr>
+        <w:ind w:left="720"/>
+      </w:pPr>
+      <w:r>
+        <w:t xml:space="preserve">        </w:t>
+      </w:r>
+      <w:proofErr w:type="spellStart"/>
+      <w:proofErr w:type="gramStart"/>
+      <w:r>
+        <w:t>employees.forEach</w:t>
+      </w:r>
+      <w:proofErr w:type="spellEnd"/>
+      <w:proofErr w:type="gramEnd"/>
+      <w:r>
+        <w:t>(</w:t>
+      </w:r>
+      <w:proofErr w:type="spellStart"/>
+      <w:proofErr w:type="gramStart"/>
+      <w:r>
+        <w:t>System.out</w:t>
+      </w:r>
+      <w:proofErr w:type="spellEnd"/>
+      <w:r>
+        <w:t>::</w:t>
+      </w:r>
+      <w:proofErr w:type="spellStart"/>
+      <w:proofErr w:type="gramEnd"/>
+      <w:r>
+        <w:t>println</w:t>
+      </w:r>
+      <w:proofErr w:type="spellEnd"/>
+      <w:r>
+        <w:t>);</w:t>
+      </w:r>
+    </w:p>
+    <w:p>
+      <w:pPr>
+        <w:ind w:left="720"/>
+      </w:pPr>
+      <w:r>
+        <w:t>    }</w:t>
+      </w:r>
+    </w:p>
+    <w:p>
+      <w:pPr>
+        <w:ind w:left="720"/>
+      </w:pPr>
+    </w:p>
+    <w:p>
+      <w:pPr>
+        <w:ind w:left="720"/>
+      </w:pPr>
+      <w:r>
+        <w:t xml:space="preserve">    public void </w:t>
+      </w:r>
+      <w:proofErr w:type="gramStart"/>
+      <w:r>
+        <w:t>update(</w:t>
+      </w:r>
+      <w:proofErr w:type="gramEnd"/>
+      <w:r>
+        <w:t>int id, String name, String dept) {</w:t>
+      </w:r>
+    </w:p>
+    <w:p>
+      <w:pPr>
+        <w:ind w:left="720"/>
+      </w:pPr>
+      <w:r>
+        <w:t xml:space="preserve">        for (Employee </w:t>
+      </w:r>
+      <w:proofErr w:type="gramStart"/>
+      <w:r>
+        <w:t>e :</w:t>
+      </w:r>
+      <w:proofErr w:type="gramEnd"/>
+      <w:r>
+        <w:t xml:space="preserve"> employees) {</w:t>
+      </w:r>
+    </w:p>
+    <w:p>
+      <w:pPr>
+        <w:ind w:left="720"/>
+      </w:pPr>
+      <w:r>
+        <w:t>            if (</w:t>
+      </w:r>
+      <w:proofErr w:type="spellStart"/>
+      <w:proofErr w:type="gramStart"/>
+      <w:r>
+        <w:t>e.getId</w:t>
+      </w:r>
+      <w:proofErr w:type="spellEnd"/>
+      <w:proofErr w:type="gramEnd"/>
+      <w:r>
+        <w:t>() == id) {</w:t>
+      </w:r>
+    </w:p>
+    <w:p>
+      <w:pPr>
+        <w:ind w:left="720"/>
+      </w:pPr>
+      <w:r>
+        <w:t xml:space="preserve">                </w:t>
+      </w:r>
+      <w:proofErr w:type="spellStart"/>
+      <w:proofErr w:type="gramStart"/>
+      <w:r>
+        <w:t>e.setName</w:t>
+      </w:r>
+      <w:proofErr w:type="spellEnd"/>
+      <w:proofErr w:type="gramEnd"/>
+      <w:r>
+        <w:t>(name);</w:t>
+      </w:r>
+    </w:p>
+    <w:p>
+      <w:pPr>
+        <w:ind w:left="720"/>
+      </w:pPr>
+      <w:r>
+        <w:t xml:space="preserve">                </w:t>
+      </w:r>
+      <w:proofErr w:type="spellStart"/>
+      <w:proofErr w:type="gramStart"/>
+      <w:r>
+        <w:t>e.setDepartment</w:t>
+      </w:r>
+      <w:proofErr w:type="spellEnd"/>
+      <w:proofErr w:type="gramEnd"/>
+      <w:r>
+        <w:t>(dept);</w:t>
+      </w:r>
+    </w:p>
+    <w:p>
+      <w:pPr>
+        <w:ind w:left="720"/>
+      </w:pPr>
+      <w:r>
+        <w:t>            }</w:t>
+      </w:r>
+    </w:p>
+    <w:p>
+      <w:pPr>
+        <w:ind w:left="720"/>
+      </w:pPr>
+      <w:r>
+        <w:t>        }</w:t>
+      </w:r>
+    </w:p>
+    <w:p>
+      <w:pPr>
+        <w:ind w:left="720"/>
+      </w:pPr>
+      <w:r>
+        <w:t>    }</w:t>
+      </w:r>
+    </w:p>
+    <w:p>
+      <w:pPr>
+        <w:ind w:left="720"/>
+      </w:pPr>
+    </w:p>
+    <w:p>
+      <w:pPr>
+        <w:ind w:left="720"/>
+      </w:pPr>
+      <w:r>
+        <w:t xml:space="preserve">    public void </w:t>
+      </w:r>
+      <w:proofErr w:type="gramStart"/>
+      <w:r>
+        <w:t>delete(</w:t>
+      </w:r>
+      <w:proofErr w:type="gramEnd"/>
+      <w:r>
+        <w:t>int id) {</w:t>
+      </w:r>
+    </w:p>
+    <w:p>
+      <w:pPr>
+        <w:ind w:left="720"/>
+      </w:pPr>
+      <w:r>
+        <w:t xml:space="preserve">        </w:t>
+      </w:r>
+      <w:proofErr w:type="spellStart"/>
+      <w:proofErr w:type="gramStart"/>
+      <w:r>
+        <w:t>employees.removeIf</w:t>
+      </w:r>
+      <w:proofErr w:type="spellEnd"/>
+      <w:proofErr w:type="gramEnd"/>
+      <w:r>
+        <w:t xml:space="preserve">(e -&gt; </w:t>
+      </w:r>
+      <w:proofErr w:type="spellStart"/>
+      <w:proofErr w:type="gramStart"/>
+      <w:r>
+        <w:t>e.getId</w:t>
+      </w:r>
+      <w:proofErr w:type="spellEnd"/>
+      <w:proofErr w:type="gramEnd"/>
+      <w:r>
+        <w:t>() == id);</w:t>
+      </w:r>
+    </w:p>
+    <w:p>
+      <w:pPr>
+        <w:ind w:left="720"/>
+      </w:pPr>
+      <w:r>
+        <w:t>    }</w:t>
+      </w:r>
+    </w:p>
+    <w:p>
+      <w:pPr>
+        <w:ind w:left="720"/>
+      </w:pPr>
+    </w:p>
+    <w:p>
+      <w:pPr>
+        <w:ind w:left="720"/>
+      </w:pPr>
+      <w:r>
+        <w:t xml:space="preserve">    public static void </w:t>
+      </w:r>
+      <w:proofErr w:type="gramStart"/>
+      <w:r>
+        <w:t>main(String[</w:t>
+      </w:r>
+      <w:proofErr w:type="gramEnd"/>
+      <w:r>
+        <w:t xml:space="preserve">] </w:t>
+      </w:r>
+      <w:proofErr w:type="spellStart"/>
+      <w:r>
+        <w:t>args</w:t>
+      </w:r>
+      <w:proofErr w:type="spellEnd"/>
+      <w:r>
+        <w:t>) {</w:t>
+      </w:r>
+    </w:p>
+    <w:p>
+      <w:pPr>
+        <w:ind w:left="720"/>
+      </w:pPr>
+      <w:r>
+        <w:t xml:space="preserve">        </w:t>
+      </w:r>
+      <w:proofErr w:type="spellStart"/>
+      <w:r>
+        <w:t>EmployeeCRUD</w:t>
+      </w:r>
+      <w:proofErr w:type="spellEnd"/>
+      <w:r>
+        <w:t xml:space="preserve"> crud = new </w:t>
+      </w:r>
+      <w:proofErr w:type="spellStart"/>
+      <w:proofErr w:type="gramStart"/>
+      <w:r>
+        <w:t>EmployeeCRUD</w:t>
+      </w:r>
+      <w:proofErr w:type="spellEnd"/>
+      <w:r>
+        <w:t>(</w:t>
+      </w:r>
+      <w:proofErr w:type="gramEnd"/>
+      <w:r>
+        <w:t>);</w:t>
+      </w:r>
+    </w:p>
+    <w:p>
+      <w:pPr>
+        <w:ind w:left="720"/>
+      </w:pPr>
+      <w:r>
+        <w:t xml:space="preserve">        </w:t>
+      </w:r>
+      <w:proofErr w:type="spellStart"/>
+      <w:proofErr w:type="gramStart"/>
+      <w:r>
+        <w:t>crud.create</w:t>
+      </w:r>
+      <w:proofErr w:type="spellEnd"/>
+      <w:proofErr w:type="gramEnd"/>
+      <w:r>
+        <w:t xml:space="preserve">(new </w:t>
+      </w:r>
+      <w:proofErr w:type="gramStart"/>
+      <w:r>
+        <w:t>Employee(</w:t>
+      </w:r>
+      <w:proofErr w:type="gramEnd"/>
+      <w:r>
+        <w:t>1, "Alice", "HR"));</w:t>
+      </w:r>
+    </w:p>
+    <w:p>
+      <w:pPr>
+        <w:ind w:left="720"/>
+      </w:pPr>
+      <w:r>
+        <w:t xml:space="preserve">        </w:t>
+      </w:r>
+      <w:proofErr w:type="spellStart"/>
+      <w:proofErr w:type="gramStart"/>
+      <w:r>
+        <w:t>crud.create</w:t>
+      </w:r>
+      <w:proofErr w:type="spellEnd"/>
+      <w:proofErr w:type="gramEnd"/>
+      <w:r>
+        <w:t xml:space="preserve">(new </w:t>
+      </w:r>
+      <w:proofErr w:type="gramStart"/>
+      <w:r>
+        <w:t>Employee(</w:t>
+      </w:r>
+      <w:proofErr w:type="gramEnd"/>
+      <w:r>
+        <w:t>2, "Bob", "IT"));</w:t>
+      </w:r>
+    </w:p>
+    <w:p>
+      <w:pPr>
+        <w:ind w:left="720"/>
+      </w:pPr>
+      <w:r>
+        <w:t xml:space="preserve">        </w:t>
+      </w:r>
+      <w:proofErr w:type="spellStart"/>
+      <w:proofErr w:type="gramStart"/>
+      <w:r>
+        <w:t>crud.read</w:t>
+      </w:r>
+      <w:proofErr w:type="spellEnd"/>
+      <w:proofErr w:type="gramEnd"/>
+      <w:r>
+        <w:t>();</w:t>
+      </w:r>
+    </w:p>
+    <w:p>
+      <w:pPr>
+        <w:ind w:left="720"/>
+      </w:pPr>
+      <w:r>
+        <w:t xml:space="preserve">        </w:t>
+      </w:r>
+      <w:proofErr w:type="spellStart"/>
+      <w:proofErr w:type="gramStart"/>
+      <w:r>
+        <w:t>crud.update</w:t>
+      </w:r>
+      <w:proofErr w:type="spellEnd"/>
+      <w:proofErr w:type="gramEnd"/>
+      <w:r>
+        <w:t>(2, "Bobby", "Engineering");</w:t>
+      </w:r>
+    </w:p>
+    <w:p>
+      <w:pPr>
+        <w:ind w:left="720"/>
+      </w:pPr>
+      <w:r>
+        <w:t xml:space="preserve">        </w:t>
+      </w:r>
+      <w:proofErr w:type="spellStart"/>
+      <w:proofErr w:type="gramStart"/>
+      <w:r>
+        <w:t>crud.read</w:t>
+      </w:r>
+      <w:proofErr w:type="spellEnd"/>
+      <w:proofErr w:type="gramEnd"/>
+      <w:r>
+        <w:t>();</w:t>
+      </w:r>
+    </w:p>
+    <w:p>
+      <w:pPr>
+        <w:ind w:left="720"/>
+      </w:pPr>
+      <w:r>
+        <w:t xml:space="preserve">        </w:t>
+      </w:r>
+      <w:proofErr w:type="spellStart"/>
+      <w:proofErr w:type="gramStart"/>
+      <w:r>
+        <w:t>crud.delete</w:t>
+      </w:r>
+      <w:proofErr w:type="spellEnd"/>
+      <w:proofErr w:type="gramEnd"/>
+      <w:r>
+        <w:t>(1);</w:t>
+      </w:r>
+    </w:p>
+    <w:p>
+      <w:pPr>
+        <w:ind w:left="720"/>
+      </w:pPr>
+      <w:r>
+        <w:t xml:space="preserve">        </w:t>
+      </w:r>
+      <w:proofErr w:type="spellStart"/>
+      <w:proofErr w:type="gramStart"/>
+      <w:r>
+        <w:t>crud.read</w:t>
+      </w:r>
+      <w:proofErr w:type="spellEnd"/>
+      <w:proofErr w:type="gramEnd"/>
+      <w:r>
+        <w:t>();</w:t>
+      </w:r>
+    </w:p>
+    <w:p>
+      <w:pPr>
+        <w:ind w:left="720"/>
+      </w:pPr>
+      <w:r>
+        <w:t>    }</w:t>
+      </w:r>
+    </w:p>
+    <w:p>
+      <w:pPr>
+        <w:ind w:left="720"/>
+      </w:pPr>
+      <w:r>
+        <w:t>}</w:t>
+      </w:r>
+    </w:p>
+    <w:p>
+      <w:pPr>
+        <w:ind w:left="720"/>
+      </w:pPr>
+    </w:p>
+    <w:p>
+      <w:pPr>
+        <w:ind w:left="720"/>
         <w:rPr>
           <w:b/>
           <w:bCs/>
           <w:lang w:val="en"/>
         </w:rPr>
+      </w:pPr>
+      <w:r>
+        <w:rPr>
+          <w:b/>
+          <w:bCs/>
+          <w:lang w:val="en"/>
+        </w:rPr>
         <w:t xml:space="preserve">Output – </w:t>
       </w:r>
     </w:p>
@@ -3300,6 +3403,7 @@
       </w:pPr>
       <w:r>
         <w:rPr>
+          <w:noProof/>
           <w:lang w:val="en"/>
         </w:rPr>
         <w:drawing>
@@ -3318,7 +3422,7 @@
                     <pic:cNvPicPr/>
                   </pic:nvPicPr>
                   <pic:blipFill>
-                    <a:blip r:embed="rId7"/>
+                    <a:blip r:embed="rId10"/>
                     <a:stretch>
                       <a:fillRect/>
                     </a:stretch>
@@ -3436,7 +3540,6 @@
           <w:szCs w:val="22"/>
           <w:lang w:val="en"/>
         </w:rPr>
-        <w:lastRenderedPageBreak/>
         <w:tab/>
         <w:t>private int id;</w:t>
       </w:r>
@@ -3518,21 +3621,50 @@
     <w:p>
       <w:pPr>
         <w:ind w:left="720"/>
-      </w:pPr>
-      <w:r>
         <w:rPr>
           <w:b/>
           <w:bCs/>
           <w:lang w:val="en"/>
         </w:rPr>
-        <w:t>Code-</w:t>
-      </w:r>
+      </w:pPr>
       <w:r>
         <w:rPr>
           <w:b/>
           <w:bCs/>
           <w:lang w:val="en"/>
         </w:rPr>
+        <w:t xml:space="preserve">GitHub Link: </w:t>
+      </w:r>
+      <w:hyperlink r:id="rId11" w:history="1">
+        <w:r>
+          <w:rPr>
+            <w:rStyle w:val="Hyperlink"/>
+            <w:b/>
+            <w:bCs/>
+            <w:lang w:val="en"/>
+          </w:rPr>
+          <w:t>EmployeeJDBC.java</w:t>
+        </w:r>
+      </w:hyperlink>
+    </w:p>
+    <w:p>
+      <w:pPr>
+        <w:ind w:left="720"/>
+      </w:pPr>
+      <w:r>
+        <w:rPr>
+          <w:b/>
+          <w:bCs/>
+          <w:lang w:val="en"/>
+        </w:rPr>
+        <w:t>Code-</w:t>
+      </w:r>
+      <w:r>
+        <w:rPr>
+          <w:b/>
+          <w:bCs/>
+          <w:lang w:val="en"/>
+        </w:rPr>
         <w:br/>
       </w:r>
       <w:r>
@@ -3840,6 +3972,7 @@
         <w:ind w:left="720"/>
       </w:pPr>
       <w:r>
+        <w:lastRenderedPageBreak/>
         <w:t xml:space="preserve">        Statement </w:t>
       </w:r>
       <w:proofErr w:type="spellStart"/>
@@ -3965,6 +4098,436 @@
       </w:pPr>
       <w:r>
         <w:t>        }</w:t>
+      </w:r>
+    </w:p>
+    <w:p>
+      <w:pPr>
+        <w:ind w:left="720"/>
+      </w:pPr>
+      <w:r>
+        <w:t xml:space="preserve">        </w:t>
+      </w:r>
+      <w:proofErr w:type="spellStart"/>
+      <w:proofErr w:type="gramStart"/>
+      <w:r>
+        <w:t>con.close</w:t>
+      </w:r>
+      <w:proofErr w:type="spellEnd"/>
+      <w:proofErr w:type="gramEnd"/>
+      <w:r>
+        <w:t>();</w:t>
+      </w:r>
+    </w:p>
+    <w:p>
+      <w:pPr>
+        <w:ind w:left="720"/>
+      </w:pPr>
+      <w:r>
+        <w:t>    }</w:t>
+      </w:r>
+    </w:p>
+    <w:p>
+      <w:pPr>
+        <w:ind w:left="720"/>
+      </w:pPr>
+    </w:p>
+    <w:p>
+      <w:pPr>
+        <w:ind w:left="720"/>
+      </w:pPr>
+      <w:r>
+        <w:t xml:space="preserve">    public void </w:t>
+      </w:r>
+      <w:proofErr w:type="gramStart"/>
+      <w:r>
+        <w:t>update(</w:t>
+      </w:r>
+      <w:proofErr w:type="gramEnd"/>
+      <w:r>
+        <w:t>int id, String name) throws Exception {</w:t>
+      </w:r>
+    </w:p>
+    <w:p>
+      <w:pPr>
+        <w:ind w:left="720"/>
+      </w:pPr>
+      <w:r>
+        <w:t xml:space="preserve">        Connection con = </w:t>
+      </w:r>
+      <w:proofErr w:type="spellStart"/>
+      <w:r>
+        <w:t>DriverManager.getConnection</w:t>
+      </w:r>
+      <w:proofErr w:type="spellEnd"/>
+      <w:r>
+        <w:t>(URL, USER, PASS);</w:t>
+      </w:r>
+    </w:p>
+    <w:p>
+      <w:pPr>
+        <w:ind w:left="720"/>
+      </w:pPr>
+      <w:r>
+        <w:t xml:space="preserve">        </w:t>
+      </w:r>
+      <w:proofErr w:type="spellStart"/>
+      <w:r>
+        <w:t>PreparedStatement</w:t>
+      </w:r>
+      <w:proofErr w:type="spellEnd"/>
+      <w:r>
+        <w:t xml:space="preserve"> </w:t>
+      </w:r>
+      <w:proofErr w:type="spellStart"/>
+      <w:r>
+        <w:t>ps</w:t>
+      </w:r>
+      <w:proofErr w:type="spellEnd"/>
+      <w:r>
+        <w:t xml:space="preserve"> = </w:t>
+      </w:r>
+      <w:proofErr w:type="spellStart"/>
+      <w:proofErr w:type="gramStart"/>
+      <w:r>
+        <w:t>con.prepareStatement</w:t>
+      </w:r>
+      <w:proofErr w:type="spellEnd"/>
+      <w:proofErr w:type="gramEnd"/>
+      <w:r>
+        <w:t>("UPDATE employees SET name=? WHERE id=?");</w:t>
+      </w:r>
+    </w:p>
+    <w:p>
+      <w:pPr>
+        <w:ind w:left="720"/>
+      </w:pPr>
+      <w:r>
+        <w:t xml:space="preserve">        </w:t>
+      </w:r>
+      <w:proofErr w:type="spellStart"/>
+      <w:proofErr w:type="gramStart"/>
+      <w:r>
+        <w:t>ps.setString</w:t>
+      </w:r>
+      <w:proofErr w:type="spellEnd"/>
+      <w:proofErr w:type="gramEnd"/>
+      <w:r>
+        <w:t>(1, name);</w:t>
+      </w:r>
+    </w:p>
+    <w:p>
+      <w:pPr>
+        <w:ind w:left="720"/>
+      </w:pPr>
+      <w:r>
+        <w:t xml:space="preserve">        </w:t>
+      </w:r>
+      <w:proofErr w:type="spellStart"/>
+      <w:proofErr w:type="gramStart"/>
+      <w:r>
+        <w:t>ps.setInt</w:t>
+      </w:r>
+      <w:proofErr w:type="spellEnd"/>
+      <w:proofErr w:type="gramEnd"/>
+      <w:r>
+        <w:t>(2, id);</w:t>
+      </w:r>
+    </w:p>
+    <w:p>
+      <w:pPr>
+        <w:ind w:left="720"/>
+      </w:pPr>
+      <w:r>
+        <w:t xml:space="preserve">        </w:t>
+      </w:r>
+      <w:proofErr w:type="spellStart"/>
+      <w:proofErr w:type="gramStart"/>
+      <w:r>
+        <w:t>ps.executeUpdate</w:t>
+      </w:r>
+      <w:proofErr w:type="spellEnd"/>
+      <w:proofErr w:type="gramEnd"/>
+      <w:r>
+        <w:t>();</w:t>
+      </w:r>
+    </w:p>
+    <w:p>
+      <w:pPr>
+        <w:ind w:left="720"/>
+      </w:pPr>
+      <w:r>
+        <w:t xml:space="preserve">        </w:t>
+      </w:r>
+      <w:proofErr w:type="spellStart"/>
+      <w:proofErr w:type="gramStart"/>
+      <w:r>
+        <w:t>con.close</w:t>
+      </w:r>
+      <w:proofErr w:type="spellEnd"/>
+      <w:proofErr w:type="gramEnd"/>
+      <w:r>
+        <w:t>();</w:t>
+      </w:r>
+    </w:p>
+    <w:p>
+      <w:pPr>
+        <w:ind w:left="720"/>
+      </w:pPr>
+      <w:r>
+        <w:t>    }</w:t>
+      </w:r>
+    </w:p>
+    <w:p>
+      <w:pPr>
+        <w:ind w:left="720"/>
+      </w:pPr>
+    </w:p>
+    <w:p>
+      <w:pPr>
+        <w:ind w:left="720"/>
+      </w:pPr>
+      <w:r>
+        <w:t xml:space="preserve">    public void </w:t>
+      </w:r>
+      <w:proofErr w:type="gramStart"/>
+      <w:r>
+        <w:t>delete(</w:t>
+      </w:r>
+      <w:proofErr w:type="gramEnd"/>
+      <w:r>
+        <w:t>int id) throws Exception {</w:t>
+      </w:r>
+    </w:p>
+    <w:p>
+      <w:pPr>
+        <w:ind w:left="720"/>
+      </w:pPr>
+      <w:r>
+        <w:t xml:space="preserve">        Connection con = </w:t>
+      </w:r>
+      <w:proofErr w:type="spellStart"/>
+      <w:r>
+        <w:t>DriverManager.getConnection</w:t>
+      </w:r>
+      <w:proofErr w:type="spellEnd"/>
+      <w:r>
+        <w:t>(URL, USER, PASS);</w:t>
+      </w:r>
+    </w:p>
+    <w:p>
+      <w:pPr>
+        <w:ind w:left="720"/>
+      </w:pPr>
+      <w:r>
+        <w:t xml:space="preserve">        </w:t>
+      </w:r>
+      <w:proofErr w:type="spellStart"/>
+      <w:r>
+        <w:t>PreparedStatement</w:t>
+      </w:r>
+      <w:proofErr w:type="spellEnd"/>
+      <w:r>
+        <w:t xml:space="preserve"> </w:t>
+      </w:r>
+      <w:proofErr w:type="spellStart"/>
+      <w:r>
+        <w:t>ps</w:t>
+      </w:r>
+      <w:proofErr w:type="spellEnd"/>
+      <w:r>
+        <w:t xml:space="preserve"> = </w:t>
+      </w:r>
+      <w:proofErr w:type="spellStart"/>
+      <w:proofErr w:type="gramStart"/>
+      <w:r>
+        <w:t>con.prepareStatement</w:t>
+      </w:r>
+      <w:proofErr w:type="spellEnd"/>
+      <w:proofErr w:type="gramEnd"/>
+      <w:r>
+        <w:t>("DELETE FROM employees WHERE id=?");</w:t>
+      </w:r>
+    </w:p>
+    <w:p>
+      <w:pPr>
+        <w:ind w:left="720"/>
+      </w:pPr>
+      <w:r>
+        <w:t xml:space="preserve">        </w:t>
+      </w:r>
+      <w:proofErr w:type="spellStart"/>
+      <w:proofErr w:type="gramStart"/>
+      <w:r>
+        <w:t>ps.setInt</w:t>
+      </w:r>
+      <w:proofErr w:type="spellEnd"/>
+      <w:proofErr w:type="gramEnd"/>
+      <w:r>
+        <w:t>(1, id);</w:t>
+      </w:r>
+    </w:p>
+    <w:p>
+      <w:pPr>
+        <w:ind w:left="720"/>
+      </w:pPr>
+      <w:r>
+        <w:t xml:space="preserve">        </w:t>
+      </w:r>
+      <w:proofErr w:type="spellStart"/>
+      <w:proofErr w:type="gramStart"/>
+      <w:r>
+        <w:t>ps.executeUpdate</w:t>
+      </w:r>
+      <w:proofErr w:type="spellEnd"/>
+      <w:proofErr w:type="gramEnd"/>
+      <w:r>
+        <w:t>();</w:t>
+      </w:r>
+    </w:p>
+    <w:p>
+      <w:pPr>
+        <w:ind w:left="720"/>
+      </w:pPr>
+      <w:r>
+        <w:t xml:space="preserve">        </w:t>
+      </w:r>
+      <w:proofErr w:type="spellStart"/>
+      <w:proofErr w:type="gramStart"/>
+      <w:r>
+        <w:t>con.close</w:t>
+      </w:r>
+      <w:proofErr w:type="spellEnd"/>
+      <w:proofErr w:type="gramEnd"/>
+      <w:r>
+        <w:t>();</w:t>
+      </w:r>
+    </w:p>
+    <w:p>
+      <w:pPr>
+        <w:ind w:left="720"/>
+      </w:pPr>
+      <w:r>
+        <w:t>    }</w:t>
+      </w:r>
+    </w:p>
+    <w:p>
+      <w:pPr>
+        <w:ind w:left="720"/>
+      </w:pPr>
+    </w:p>
+    <w:p>
+      <w:pPr>
+        <w:ind w:left="720"/>
+      </w:pPr>
+      <w:r>
+        <w:t xml:space="preserve">    public static void </w:t>
+      </w:r>
+      <w:proofErr w:type="gramStart"/>
+      <w:r>
+        <w:t>main(String[</w:t>
+      </w:r>
+      <w:proofErr w:type="gramEnd"/>
+      <w:r>
+        <w:t xml:space="preserve">] </w:t>
+      </w:r>
+      <w:proofErr w:type="spellStart"/>
+      <w:r>
+        <w:t>args</w:t>
+      </w:r>
+      <w:proofErr w:type="spellEnd"/>
+      <w:r>
+        <w:t>) throws Exception {</w:t>
+      </w:r>
+    </w:p>
+    <w:p>
+      <w:pPr>
+        <w:ind w:left="720"/>
+      </w:pPr>
+      <w:r>
+        <w:t xml:space="preserve">        </w:t>
+      </w:r>
+      <w:proofErr w:type="spellStart"/>
+      <w:r>
+        <w:t>EmployeeJDBC</w:t>
+      </w:r>
+      <w:proofErr w:type="spellEnd"/>
+      <w:r>
+        <w:t xml:space="preserve"> </w:t>
+      </w:r>
+      <w:proofErr w:type="spellStart"/>
+      <w:r>
+        <w:t>db</w:t>
+      </w:r>
+      <w:proofErr w:type="spellEnd"/>
+      <w:r>
+        <w:t xml:space="preserve"> = new </w:t>
+      </w:r>
+      <w:proofErr w:type="spellStart"/>
+      <w:proofErr w:type="gramStart"/>
+      <w:r>
+        <w:t>EmployeeJDBC</w:t>
+      </w:r>
+      <w:proofErr w:type="spellEnd"/>
+      <w:r>
+        <w:t>(</w:t>
+      </w:r>
+      <w:proofErr w:type="gramEnd"/>
+      <w:r>
+        <w:t>);</w:t>
+      </w:r>
+    </w:p>
+    <w:p>
+      <w:pPr>
+        <w:ind w:left="720"/>
+      </w:pPr>
+      <w:r>
+        <w:t xml:space="preserve">        </w:t>
+      </w:r>
+      <w:proofErr w:type="spellStart"/>
+      <w:proofErr w:type="gramStart"/>
+      <w:r>
+        <w:t>db.create</w:t>
+      </w:r>
+      <w:proofErr w:type="spellEnd"/>
+      <w:proofErr w:type="gramEnd"/>
+      <w:r>
+        <w:t>(1, "Alice", "HR");</w:t>
+      </w:r>
+    </w:p>
+    <w:p>
+      <w:pPr>
+        <w:ind w:left="720"/>
+      </w:pPr>
+      <w:r>
+        <w:t xml:space="preserve">        </w:t>
+      </w:r>
+      <w:proofErr w:type="spellStart"/>
+      <w:proofErr w:type="gramStart"/>
+      <w:r>
+        <w:t>db.create</w:t>
+      </w:r>
+      <w:proofErr w:type="spellEnd"/>
+      <w:proofErr w:type="gramEnd"/>
+      <w:r>
+        <w:t>(2, "Bob", "IT");</w:t>
+      </w:r>
+    </w:p>
+    <w:p>
+      <w:pPr>
+        <w:ind w:left="720"/>
+      </w:pPr>
+      <w:r>
+        <w:t xml:space="preserve">        </w:t>
+      </w:r>
+      <w:proofErr w:type="spellStart"/>
+      <w:proofErr w:type="gramStart"/>
+      <w:r>
+        <w:t>db.read</w:t>
+      </w:r>
+      <w:proofErr w:type="spellEnd"/>
+      <w:proofErr w:type="gramEnd"/>
+      <w:r>
+        <w:t>();</w:t>
       </w:r>
     </w:p>
     <w:p>
@@ -3978,7 +4541,25 @@
       <w:proofErr w:type="spellStart"/>
       <w:proofErr w:type="gramStart"/>
       <w:r>
-        <w:t>con.close</w:t>
+        <w:t>db.update</w:t>
+      </w:r>
+      <w:proofErr w:type="spellEnd"/>
+      <w:proofErr w:type="gramEnd"/>
+      <w:r>
+        <w:t>(2, "Bobby");</w:t>
+      </w:r>
+    </w:p>
+    <w:p>
+      <w:pPr>
+        <w:ind w:left="720"/>
+      </w:pPr>
+      <w:r>
+        <w:t xml:space="preserve">        </w:t>
+      </w:r>
+      <w:proofErr w:type="spellStart"/>
+      <w:proofErr w:type="gramStart"/>
+      <w:r>
+        <w:t>db.read</w:t>
       </w:r>
       <w:proofErr w:type="spellEnd"/>
       <w:proofErr w:type="gramEnd"/>
@@ -3991,6 +4572,42 @@
         <w:ind w:left="720"/>
       </w:pPr>
       <w:r>
+        <w:t xml:space="preserve">        </w:t>
+      </w:r>
+      <w:proofErr w:type="spellStart"/>
+      <w:proofErr w:type="gramStart"/>
+      <w:r>
+        <w:t>db.delete</w:t>
+      </w:r>
+      <w:proofErr w:type="spellEnd"/>
+      <w:proofErr w:type="gramEnd"/>
+      <w:r>
+        <w:t>(1);</w:t>
+      </w:r>
+    </w:p>
+    <w:p>
+      <w:pPr>
+        <w:ind w:left="720"/>
+      </w:pPr>
+      <w:r>
+        <w:t xml:space="preserve">        </w:t>
+      </w:r>
+      <w:proofErr w:type="spellStart"/>
+      <w:proofErr w:type="gramStart"/>
+      <w:r>
+        <w:t>db.read</w:t>
+      </w:r>
+      <w:proofErr w:type="spellEnd"/>
+      <w:proofErr w:type="gramEnd"/>
+      <w:r>
+        <w:t>();</w:t>
+      </w:r>
+    </w:p>
+    <w:p>
+      <w:pPr>
+        <w:ind w:left="720"/>
+      </w:pPr>
+      <w:r>
         <w:t>    }</w:t>
       </w:r>
     </w:p>
@@ -3998,492 +4615,7 @@
       <w:pPr>
         <w:ind w:left="720"/>
       </w:pPr>
-    </w:p>
-    <w:p>
-      <w:pPr>
-        <w:ind w:left="720"/>
-      </w:pPr>
-      <w:r>
-        <w:t xml:space="preserve">    public void </w:t>
-      </w:r>
-      <w:proofErr w:type="gramStart"/>
-      <w:r>
-        <w:t>update(</w:t>
-      </w:r>
-      <w:proofErr w:type="gramEnd"/>
-      <w:r>
-        <w:t>int id, String name) throws Exception {</w:t>
-      </w:r>
-    </w:p>
-    <w:p>
-      <w:pPr>
-        <w:ind w:left="720"/>
-      </w:pPr>
-      <w:r>
-        <w:t xml:space="preserve">        Connection con = </w:t>
-      </w:r>
-      <w:proofErr w:type="spellStart"/>
-      <w:r>
-        <w:t>DriverManager.getConnection</w:t>
-      </w:r>
-      <w:proofErr w:type="spellEnd"/>
-      <w:r>
-        <w:t>(URL, USER, PASS);</w:t>
-      </w:r>
-    </w:p>
-    <w:p>
-      <w:pPr>
-        <w:ind w:left="720"/>
-      </w:pPr>
-      <w:r>
-        <w:t xml:space="preserve">        </w:t>
-      </w:r>
-      <w:proofErr w:type="spellStart"/>
-      <w:r>
-        <w:t>PreparedStatement</w:t>
-      </w:r>
-      <w:proofErr w:type="spellEnd"/>
-      <w:r>
-        <w:t xml:space="preserve"> </w:t>
-      </w:r>
-      <w:proofErr w:type="spellStart"/>
-      <w:r>
-        <w:t>ps</w:t>
-      </w:r>
-      <w:proofErr w:type="spellEnd"/>
-      <w:r>
-        <w:t xml:space="preserve"> = </w:t>
-      </w:r>
-      <w:proofErr w:type="spellStart"/>
-      <w:proofErr w:type="gramStart"/>
-      <w:r>
-        <w:t>con.prepareStatement</w:t>
-      </w:r>
-      <w:proofErr w:type="spellEnd"/>
-      <w:proofErr w:type="gramEnd"/>
-      <w:r>
-        <w:t>("UPDATE employees SET name=? WHERE id=?");</w:t>
-      </w:r>
-    </w:p>
-    <w:p>
-      <w:pPr>
-        <w:ind w:left="720"/>
-      </w:pPr>
-      <w:r>
-        <w:t xml:space="preserve">        </w:t>
-      </w:r>
-      <w:proofErr w:type="spellStart"/>
-      <w:proofErr w:type="gramStart"/>
-      <w:r>
-        <w:t>ps.setString</w:t>
-      </w:r>
-      <w:proofErr w:type="spellEnd"/>
-      <w:proofErr w:type="gramEnd"/>
-      <w:r>
-        <w:t>(1, name);</w:t>
-      </w:r>
-    </w:p>
-    <w:p>
-      <w:pPr>
-        <w:ind w:left="720"/>
-      </w:pPr>
-      <w:r>
-        <w:t xml:space="preserve">        </w:t>
-      </w:r>
-      <w:proofErr w:type="spellStart"/>
-      <w:proofErr w:type="gramStart"/>
-      <w:r>
-        <w:t>ps.setInt</w:t>
-      </w:r>
-      <w:proofErr w:type="spellEnd"/>
-      <w:proofErr w:type="gramEnd"/>
-      <w:r>
-        <w:t>(2, id);</w:t>
-      </w:r>
-    </w:p>
-    <w:p>
-      <w:pPr>
-        <w:ind w:left="720"/>
-      </w:pPr>
-      <w:r>
-        <w:t xml:space="preserve">        </w:t>
-      </w:r>
-      <w:proofErr w:type="spellStart"/>
-      <w:proofErr w:type="gramStart"/>
-      <w:r>
-        <w:t>ps.executeUpdate</w:t>
-      </w:r>
-      <w:proofErr w:type="spellEnd"/>
-      <w:proofErr w:type="gramEnd"/>
-      <w:r>
-        <w:t>();</w:t>
-      </w:r>
-    </w:p>
-    <w:p>
-      <w:pPr>
-        <w:ind w:left="720"/>
-      </w:pPr>
-      <w:r>
-        <w:t xml:space="preserve">        </w:t>
-      </w:r>
-      <w:proofErr w:type="spellStart"/>
-      <w:proofErr w:type="gramStart"/>
-      <w:r>
-        <w:t>con.close</w:t>
-      </w:r>
-      <w:proofErr w:type="spellEnd"/>
-      <w:proofErr w:type="gramEnd"/>
-      <w:r>
-        <w:t>();</w:t>
-      </w:r>
-    </w:p>
-    <w:p>
-      <w:pPr>
-        <w:ind w:left="720"/>
-      </w:pPr>
-      <w:r>
-        <w:t>    }</w:t>
-      </w:r>
-    </w:p>
-    <w:p>
-      <w:pPr>
-        <w:ind w:left="720"/>
-      </w:pPr>
-    </w:p>
-    <w:p>
-      <w:pPr>
-        <w:ind w:left="720"/>
-      </w:pPr>
-      <w:r>
-        <w:t xml:space="preserve">    public void </w:t>
-      </w:r>
-      <w:proofErr w:type="gramStart"/>
-      <w:r>
-        <w:t>delete(</w:t>
-      </w:r>
-      <w:proofErr w:type="gramEnd"/>
-      <w:r>
-        <w:t>int id) throws Exception {</w:t>
-      </w:r>
-    </w:p>
-    <w:p>
-      <w:pPr>
-        <w:ind w:left="720"/>
-      </w:pPr>
-      <w:r>
-        <w:t xml:space="preserve">        Connection con = </w:t>
-      </w:r>
-      <w:proofErr w:type="spellStart"/>
-      <w:r>
-        <w:t>DriverManager.getConnection</w:t>
-      </w:r>
-      <w:proofErr w:type="spellEnd"/>
-      <w:r>
-        <w:t>(URL, USER, PASS);</w:t>
-      </w:r>
-    </w:p>
-    <w:p>
-      <w:pPr>
-        <w:ind w:left="720"/>
-      </w:pPr>
-      <w:r>
-        <w:t xml:space="preserve">        </w:t>
-      </w:r>
-      <w:proofErr w:type="spellStart"/>
-      <w:r>
-        <w:t>PreparedStatement</w:t>
-      </w:r>
-      <w:proofErr w:type="spellEnd"/>
-      <w:r>
-        <w:t xml:space="preserve"> </w:t>
-      </w:r>
-      <w:proofErr w:type="spellStart"/>
-      <w:r>
-        <w:t>ps</w:t>
-      </w:r>
-      <w:proofErr w:type="spellEnd"/>
-      <w:r>
-        <w:t xml:space="preserve"> = </w:t>
-      </w:r>
-      <w:proofErr w:type="spellStart"/>
-      <w:proofErr w:type="gramStart"/>
-      <w:r>
-        <w:t>con.prepareStatement</w:t>
-      </w:r>
-      <w:proofErr w:type="spellEnd"/>
-      <w:proofErr w:type="gramEnd"/>
-      <w:r>
-        <w:t>("DELETE FROM employees WHERE id=?");</w:t>
-      </w:r>
-    </w:p>
-    <w:p>
-      <w:pPr>
-        <w:ind w:left="720"/>
-      </w:pPr>
-      <w:r>
-        <w:t xml:space="preserve">        </w:t>
-      </w:r>
-      <w:proofErr w:type="spellStart"/>
-      <w:proofErr w:type="gramStart"/>
-      <w:r>
-        <w:t>ps.setInt</w:t>
-      </w:r>
-      <w:proofErr w:type="spellEnd"/>
-      <w:proofErr w:type="gramEnd"/>
-      <w:r>
-        <w:t>(1, id);</w:t>
-      </w:r>
-    </w:p>
-    <w:p>
-      <w:pPr>
-        <w:ind w:left="720"/>
-      </w:pPr>
-      <w:r>
-        <w:t xml:space="preserve">        </w:t>
-      </w:r>
-      <w:proofErr w:type="spellStart"/>
-      <w:proofErr w:type="gramStart"/>
-      <w:r>
-        <w:t>ps.executeUpdate</w:t>
-      </w:r>
-      <w:proofErr w:type="spellEnd"/>
-      <w:proofErr w:type="gramEnd"/>
-      <w:r>
-        <w:t>();</w:t>
-      </w:r>
-    </w:p>
-    <w:p>
-      <w:pPr>
-        <w:ind w:left="720"/>
-      </w:pPr>
-      <w:r>
-        <w:t xml:space="preserve">        </w:t>
-      </w:r>
-      <w:proofErr w:type="spellStart"/>
-      <w:proofErr w:type="gramStart"/>
-      <w:r>
-        <w:t>con.close</w:t>
-      </w:r>
-      <w:proofErr w:type="spellEnd"/>
-      <w:proofErr w:type="gramEnd"/>
-      <w:r>
-        <w:t>();</w:t>
-      </w:r>
-    </w:p>
-    <w:p>
-      <w:pPr>
-        <w:ind w:left="720"/>
-      </w:pPr>
-      <w:r>
-        <w:t>    }</w:t>
-      </w:r>
-    </w:p>
-    <w:p>
-      <w:pPr>
-        <w:ind w:left="720"/>
-      </w:pPr>
-    </w:p>
-    <w:p>
-      <w:pPr>
-        <w:ind w:left="720"/>
-      </w:pPr>
-      <w:r>
-        <w:t xml:space="preserve">    public static void </w:t>
-      </w:r>
-      <w:proofErr w:type="gramStart"/>
-      <w:r>
-        <w:t>main(String[</w:t>
-      </w:r>
-      <w:proofErr w:type="gramEnd"/>
-      <w:r>
-        <w:t xml:space="preserve">] </w:t>
-      </w:r>
-      <w:proofErr w:type="spellStart"/>
-      <w:r>
-        <w:t>args</w:t>
-      </w:r>
-      <w:proofErr w:type="spellEnd"/>
-      <w:r>
-        <w:t>) throws Exception {</w:t>
-      </w:r>
-    </w:p>
-    <w:p>
-      <w:pPr>
-        <w:ind w:left="720"/>
-      </w:pPr>
-      <w:r>
-        <w:t xml:space="preserve">        </w:t>
-      </w:r>
-      <w:proofErr w:type="spellStart"/>
-      <w:r>
-        <w:t>EmployeeJDBC</w:t>
-      </w:r>
-      <w:proofErr w:type="spellEnd"/>
-      <w:r>
-        <w:t xml:space="preserve"> </w:t>
-      </w:r>
-      <w:proofErr w:type="spellStart"/>
-      <w:r>
-        <w:t>db</w:t>
-      </w:r>
-      <w:proofErr w:type="spellEnd"/>
-      <w:r>
-        <w:t xml:space="preserve"> = new </w:t>
-      </w:r>
-      <w:proofErr w:type="spellStart"/>
-      <w:proofErr w:type="gramStart"/>
-      <w:r>
-        <w:t>EmployeeJDBC</w:t>
-      </w:r>
-      <w:proofErr w:type="spellEnd"/>
-      <w:r>
-        <w:t>(</w:t>
-      </w:r>
-      <w:proofErr w:type="gramEnd"/>
-      <w:r>
-        <w:t>);</w:t>
-      </w:r>
-    </w:p>
-    <w:p>
-      <w:pPr>
-        <w:ind w:left="720"/>
-      </w:pPr>
-      <w:r>
-        <w:t xml:space="preserve">        </w:t>
-      </w:r>
-      <w:proofErr w:type="spellStart"/>
-      <w:proofErr w:type="gramStart"/>
-      <w:r>
-        <w:t>db.create</w:t>
-      </w:r>
-      <w:proofErr w:type="spellEnd"/>
-      <w:proofErr w:type="gramEnd"/>
-      <w:r>
-        <w:t>(1, "Alice", "HR");</w:t>
-      </w:r>
-    </w:p>
-    <w:p>
-      <w:pPr>
-        <w:ind w:left="720"/>
-      </w:pPr>
-      <w:r>
-        <w:t xml:space="preserve">        </w:t>
-      </w:r>
-      <w:proofErr w:type="spellStart"/>
-      <w:proofErr w:type="gramStart"/>
-      <w:r>
-        <w:t>db.create</w:t>
-      </w:r>
-      <w:proofErr w:type="spellEnd"/>
-      <w:proofErr w:type="gramEnd"/>
-      <w:r>
-        <w:t>(2, "Bob", "IT");</w:t>
-      </w:r>
-    </w:p>
-    <w:p>
-      <w:pPr>
-        <w:ind w:left="720"/>
-      </w:pPr>
-      <w:r>
-        <w:t xml:space="preserve">        </w:t>
-      </w:r>
-      <w:proofErr w:type="spellStart"/>
-      <w:proofErr w:type="gramStart"/>
-      <w:r>
-        <w:t>db.read</w:t>
-      </w:r>
-      <w:proofErr w:type="spellEnd"/>
-      <w:proofErr w:type="gramEnd"/>
-      <w:r>
-        <w:t>();</w:t>
-      </w:r>
-    </w:p>
-    <w:p>
-      <w:pPr>
-        <w:ind w:left="720"/>
-      </w:pPr>
-      <w:r>
-        <w:t xml:space="preserve">        </w:t>
-      </w:r>
-      <w:proofErr w:type="spellStart"/>
-      <w:proofErr w:type="gramStart"/>
-      <w:r>
-        <w:t>db.update</w:t>
-      </w:r>
-      <w:proofErr w:type="spellEnd"/>
-      <w:proofErr w:type="gramEnd"/>
-      <w:r>
-        <w:t>(2, "Bobby");</w:t>
-      </w:r>
-    </w:p>
-    <w:p>
-      <w:pPr>
-        <w:ind w:left="720"/>
-      </w:pPr>
-      <w:r>
-        <w:t xml:space="preserve">        </w:t>
-      </w:r>
-      <w:proofErr w:type="spellStart"/>
-      <w:proofErr w:type="gramStart"/>
-      <w:r>
-        <w:t>db.read</w:t>
-      </w:r>
-      <w:proofErr w:type="spellEnd"/>
-      <w:proofErr w:type="gramEnd"/>
-      <w:r>
-        <w:t>();</w:t>
-      </w:r>
-    </w:p>
-    <w:p>
-      <w:pPr>
-        <w:ind w:left="720"/>
-      </w:pPr>
-      <w:r>
-        <w:t xml:space="preserve">        </w:t>
-      </w:r>
-      <w:proofErr w:type="spellStart"/>
-      <w:proofErr w:type="gramStart"/>
-      <w:r>
-        <w:t>db.delete</w:t>
-      </w:r>
-      <w:proofErr w:type="spellEnd"/>
-      <w:proofErr w:type="gramEnd"/>
-      <w:r>
-        <w:t>(1);</w:t>
-      </w:r>
-    </w:p>
-    <w:p>
-      <w:pPr>
-        <w:ind w:left="720"/>
-      </w:pPr>
-      <w:r>
-        <w:t xml:space="preserve">        </w:t>
-      </w:r>
-      <w:proofErr w:type="spellStart"/>
-      <w:proofErr w:type="gramStart"/>
-      <w:r>
-        <w:t>db.read</w:t>
-      </w:r>
-      <w:proofErr w:type="spellEnd"/>
-      <w:proofErr w:type="gramEnd"/>
-      <w:r>
-        <w:t>();</w:t>
-      </w:r>
-    </w:p>
-    <w:p>
-      <w:pPr>
-        <w:ind w:left="720"/>
-      </w:pPr>
-      <w:r>
-        <w:t>    }</w:t>
-      </w:r>
-    </w:p>
-    <w:p>
-      <w:pPr>
-        <w:ind w:left="720"/>
-      </w:pPr>
-      <w:r>
-        <w:lastRenderedPageBreak/>
+      <w:r>
         <w:t>}</w:t>
       </w:r>
     </w:p>
@@ -5477,6 +5609,7 @@
   <w:style w:type="character" w:default="1" w:styleId="DefaultParagraphFont">
     <w:name w:val="Default Paragraph Font"/>
     <w:uiPriority w:val="1"/>
+    <w:semiHidden/>
     <w:unhideWhenUsed/>
   </w:style>
   <w:style w:type="table" w:default="1" w:styleId="TableNormal">
@@ -5792,6 +5925,29 @@
       <w:spacing w:val="5"/>
     </w:rPr>
   </w:style>
+  <w:style w:type="character" w:styleId="Hyperlink">
+    <w:name w:val="Hyperlink"/>
+    <w:basedOn w:val="DefaultParagraphFont"/>
+    <w:uiPriority w:val="99"/>
+    <w:unhideWhenUsed/>
+    <w:rsid w:val="005515A2"/>
+    <w:rPr>
+      <w:color w:val="0563C1" w:themeColor="hyperlink"/>
+      <w:u w:val="single"/>
+    </w:rPr>
+  </w:style>
+  <w:style w:type="character" w:styleId="UnresolvedMention">
+    <w:name w:val="Unresolved Mention"/>
+    <w:basedOn w:val="DefaultParagraphFont"/>
+    <w:uiPriority w:val="99"/>
+    <w:semiHidden/>
+    <w:unhideWhenUsed/>
+    <w:rsid w:val="005515A2"/>
+    <w:rPr>
+      <w:color w:val="605E5C"/>
+      <w:shd w:val="clear" w:color="auto" w:fill="E1DFDD"/>
+    </w:rPr>
+  </w:style>
 </w:styles>
 </file>
 

</xml_diff>